<commit_message>
upload client brief document
</commit_message>
<xml_diff>
--- a/Client Brief Document 1.1.docx
+++ b/Client Brief Document 1.1.docx
@@ -1,6 +1,6 @@
 
 <file path=word/document.xml><?xml version="1.0" encoding="utf-8"?>
-<w:document xmlns:wpc="http://schemas.microsoft.com/office/word/2010/wordprocessingCanvas" xmlns:mc="http://schemas.openxmlformats.org/markup-compatibility/2006" xmlns:o="urn:schemas-microsoft-com:office:office" xmlns:r="http://schemas.openxmlformats.org/officeDocument/2006/relationships" xmlns:m="http://schemas.openxmlformats.org/officeDocument/2006/math" xmlns:v="urn:schemas-microsoft-com:vml" xmlns:wp14="http://schemas.microsoft.com/office/word/2010/wordprocessingDrawing" xmlns:wp="http://schemas.openxmlformats.org/drawingml/2006/wordprocessingDrawing" xmlns:w10="urn:schemas-microsoft-com:office:word" xmlns:w="http://schemas.openxmlformats.org/wordprocessingml/2006/main" xmlns:w14="http://schemas.microsoft.com/office/word/2010/wordml" xmlns:w15="http://schemas.microsoft.com/office/word/2012/wordml" xmlns:wpg="http://schemas.microsoft.com/office/word/2010/wordprocessingGroup" xmlns:wpi="http://schemas.microsoft.com/office/word/2010/wordprocessingInk" xmlns:wne="http://schemas.microsoft.com/office/word/2006/wordml" xmlns:wps="http://schemas.microsoft.com/office/word/2010/wordprocessingShape" mc:Ignorable="w14 w15 wp14">
+<w:document xmlns:wpc="http://schemas.microsoft.com/office/word/2010/wordprocessingCanvas" xmlns:mo="http://schemas.microsoft.com/office/mac/office/2008/main" xmlns:mc="http://schemas.openxmlformats.org/markup-compatibility/2006" xmlns:mv="urn:schemas-microsoft-com:mac:vml" xmlns:o="urn:schemas-microsoft-com:office:office" xmlns:r="http://schemas.openxmlformats.org/officeDocument/2006/relationships" xmlns:m="http://schemas.openxmlformats.org/officeDocument/2006/math" xmlns:v="urn:schemas-microsoft-com:vml" xmlns:wp14="http://schemas.microsoft.com/office/word/2010/wordprocessingDrawing" xmlns:wp="http://schemas.openxmlformats.org/drawingml/2006/wordprocessingDrawing" xmlns:w10="urn:schemas-microsoft-com:office:word" xmlns:w="http://schemas.openxmlformats.org/wordprocessingml/2006/main" xmlns:w14="http://schemas.microsoft.com/office/word/2010/wordml" xmlns:wpg="http://schemas.microsoft.com/office/word/2010/wordprocessingGroup" xmlns:wpi="http://schemas.microsoft.com/office/word/2010/wordprocessingInk" xmlns:wne="http://schemas.microsoft.com/office/word/2006/wordml" xmlns:wps="http://schemas.microsoft.com/office/word/2010/wordprocessingShape" mc:Ignorable="w14 wp14">
   <w:body>
     <w:p>
       <w:pPr>
@@ -120,7 +120,7 @@
     </w:p>
     <w:p>
       <w:pPr>
-        <w:pStyle w:val="ListParagraph"/>
+        <w:pStyle w:val="a3"/>
         <w:numPr>
           <w:ilvl w:val="0"/>
           <w:numId w:val="13"/>
@@ -133,8 +133,6 @@
           <w:szCs w:val="20"/>
         </w:rPr>
       </w:pPr>
-      <w:bookmarkStart w:id="0" w:name="_GoBack"/>
-      <w:bookmarkEnd w:id="0"/>
       <w:r>
         <w:rPr>
           <w:rFonts w:ascii="Verdana" w:hAnsi="Verdana" w:cs="Arial"/>
@@ -287,7 +285,7 @@
     </w:p>
     <w:p>
       <w:pPr>
-        <w:pStyle w:val="ListParagraph"/>
+        <w:pStyle w:val="a3"/>
         <w:numPr>
           <w:ilvl w:val="0"/>
           <w:numId w:val="8"/>
@@ -312,7 +310,7 @@
     </w:p>
     <w:p>
       <w:pPr>
-        <w:pStyle w:val="ListParagraph"/>
+        <w:pStyle w:val="a3"/>
         <w:rPr>
           <w:rFonts w:ascii="Verdana" w:hAnsi="Verdana"/>
           <w:sz w:val="20"/>
@@ -322,7 +320,7 @@
     </w:p>
     <w:p>
       <w:pPr>
-        <w:pStyle w:val="ListParagraph"/>
+        <w:pStyle w:val="a3"/>
         <w:numPr>
           <w:ilvl w:val="0"/>
           <w:numId w:val="8"/>
@@ -355,7 +353,7 @@
     </w:p>
     <w:p>
       <w:pPr>
-        <w:pStyle w:val="ListParagraph"/>
+        <w:pStyle w:val="a3"/>
         <w:numPr>
           <w:ilvl w:val="0"/>
           <w:numId w:val="8"/>
@@ -387,7 +385,7 @@
     </w:p>
     <w:p>
       <w:pPr>
-        <w:pStyle w:val="ListParagraph"/>
+        <w:pStyle w:val="a3"/>
         <w:rPr>
           <w:rFonts w:ascii="Verdana" w:hAnsi="Verdana"/>
           <w:sz w:val="20"/>
@@ -597,10 +595,10 @@
     </w:p>
     <w:p>
       <w:pPr>
-        <w:pStyle w:val="ListParagraph"/>
+        <w:pStyle w:val="a3"/>
         <w:numPr>
           <w:ilvl w:val="0"/>
-          <w:numId w:val="9"/>
+          <w:numId w:val="14"/>
         </w:numPr>
         <w:spacing w:line="360" w:lineRule="auto"/>
         <w:rPr>
@@ -731,10 +729,10 @@
     </w:p>
     <w:p>
       <w:pPr>
-        <w:pStyle w:val="ListParagraph"/>
+        <w:pStyle w:val="a3"/>
         <w:numPr>
           <w:ilvl w:val="0"/>
-          <w:numId w:val="9"/>
+          <w:numId w:val="14"/>
         </w:numPr>
         <w:spacing w:line="360" w:lineRule="auto"/>
         <w:rPr>
@@ -770,10 +768,10 @@
     </w:p>
     <w:p>
       <w:pPr>
-        <w:pStyle w:val="ListParagraph"/>
+        <w:pStyle w:val="a3"/>
         <w:numPr>
           <w:ilvl w:val="0"/>
-          <w:numId w:val="9"/>
+          <w:numId w:val="14"/>
         </w:numPr>
         <w:spacing w:line="360" w:lineRule="auto"/>
         <w:rPr>
@@ -801,10 +799,10 @@
     </w:p>
     <w:p>
       <w:pPr>
-        <w:pStyle w:val="ListParagraph"/>
+        <w:pStyle w:val="a3"/>
         <w:numPr>
           <w:ilvl w:val="0"/>
-          <w:numId w:val="9"/>
+          <w:numId w:val="14"/>
         </w:numPr>
         <w:spacing w:line="360" w:lineRule="auto"/>
         <w:rPr>
@@ -1709,10 +1707,10 @@
     </w:p>
     <w:p>
       <w:pPr>
-        <w:pStyle w:val="ListParagraph"/>
+        <w:pStyle w:val="a3"/>
         <w:numPr>
           <w:ilvl w:val="0"/>
-          <w:numId w:val="10"/>
+          <w:numId w:val="15"/>
         </w:numPr>
         <w:spacing w:after="0" w:line="360" w:lineRule="auto"/>
         <w:jc w:val="both"/>
@@ -1735,8 +1733,8 @@
     </w:p>
     <w:p>
       <w:pPr>
-        <w:pStyle w:val="ListParagraph"/>
         <w:spacing w:after="0" w:line="360" w:lineRule="auto"/>
+        <w:ind w:left="120" w:firstLine="720"/>
         <w:jc w:val="both"/>
         <w:rPr>
           <w:rFonts w:ascii="Verdana" w:hAnsi="Verdana" w:cs="Arial"/>
@@ -1745,6 +1743,8 @@
           <w:lang w:val="en-US"/>
         </w:rPr>
       </w:pPr>
+      <w:bookmarkStart w:id="0" w:name="_GoBack"/>
+      <w:bookmarkEnd w:id="0"/>
       <w:r>
         <w:rPr>
           <w:rFonts w:ascii="Verdana" w:hAnsi="Verdana" w:cs="Arial"/>
@@ -1757,10 +1757,10 @@
     </w:p>
     <w:p>
       <w:pPr>
-        <w:pStyle w:val="ListParagraph"/>
+        <w:pStyle w:val="a3"/>
         <w:numPr>
           <w:ilvl w:val="0"/>
-          <w:numId w:val="7"/>
+          <w:numId w:val="17"/>
         </w:numPr>
         <w:spacing w:after="0" w:line="360" w:lineRule="auto"/>
         <w:jc w:val="both"/>
@@ -1790,7 +1790,7 @@
     </w:p>
     <w:p>
       <w:pPr>
-        <w:pStyle w:val="ListParagraph"/>
+        <w:pStyle w:val="a3"/>
         <w:spacing w:after="0" w:line="360" w:lineRule="auto"/>
         <w:jc w:val="both"/>
         <w:rPr>
@@ -1802,10 +1802,10 @@
     </w:p>
     <w:p>
       <w:pPr>
-        <w:pStyle w:val="ListParagraph"/>
+        <w:pStyle w:val="a3"/>
         <w:numPr>
           <w:ilvl w:val="0"/>
-          <w:numId w:val="10"/>
+          <w:numId w:val="16"/>
         </w:numPr>
         <w:spacing w:after="0" w:line="360" w:lineRule="auto"/>
         <w:jc w:val="both"/>
@@ -1828,8 +1828,8 @@
     </w:p>
     <w:p>
       <w:pPr>
-        <w:pStyle w:val="ListParagraph"/>
         <w:spacing w:after="0" w:line="360" w:lineRule="auto"/>
+        <w:ind w:left="120" w:firstLine="720"/>
         <w:jc w:val="both"/>
         <w:rPr>
           <w:rFonts w:ascii="Verdana" w:hAnsi="Verdana" w:cs="Arial"/>
@@ -1846,6 +1846,358 @@
           <w:lang w:val="en-US"/>
         </w:rPr>
         <w:t>Responsibility:</w:t>
+      </w:r>
+    </w:p>
+    <w:p>
+      <w:pPr>
+        <w:pStyle w:val="a3"/>
+        <w:numPr>
+          <w:ilvl w:val="0"/>
+          <w:numId w:val="18"/>
+        </w:numPr>
+        <w:spacing w:after="0" w:line="360" w:lineRule="auto"/>
+        <w:jc w:val="both"/>
+        <w:rPr>
+          <w:rFonts w:ascii="Verdana" w:hAnsi="Verdana" w:cs="Arial"/>
+          <w:sz w:val="20"/>
+          <w:szCs w:val="20"/>
+        </w:rPr>
+      </w:pPr>
+      <w:r>
+        <w:rPr>
+          <w:rFonts w:ascii="Verdana" w:hAnsi="Verdana" w:cs="Arial"/>
+          <w:sz w:val="20"/>
+          <w:szCs w:val="20"/>
+        </w:rPr>
+        <w:t xml:space="preserve">Manage and lead the project team. </w:t>
+      </w:r>
+    </w:p>
+    <w:p>
+      <w:pPr>
+        <w:pStyle w:val="a3"/>
+        <w:numPr>
+          <w:ilvl w:val="0"/>
+          <w:numId w:val="18"/>
+        </w:numPr>
+        <w:spacing w:after="0" w:line="360" w:lineRule="auto"/>
+        <w:jc w:val="both"/>
+        <w:rPr>
+          <w:rFonts w:ascii="Verdana" w:hAnsi="Verdana" w:cs="Arial"/>
+          <w:sz w:val="20"/>
+          <w:szCs w:val="20"/>
+        </w:rPr>
+      </w:pPr>
+      <w:r>
+        <w:rPr>
+          <w:rFonts w:ascii="Verdana" w:hAnsi="Verdana" w:cs="Arial"/>
+          <w:sz w:val="20"/>
+          <w:szCs w:val="20"/>
+        </w:rPr>
+        <w:t>Manage co-ordination of the partners and work groups engaged in project work.</w:t>
+      </w:r>
+    </w:p>
+    <w:p>
+      <w:pPr>
+        <w:pStyle w:val="a3"/>
+        <w:numPr>
+          <w:ilvl w:val="0"/>
+          <w:numId w:val="18"/>
+        </w:numPr>
+        <w:spacing w:after="0" w:line="360" w:lineRule="auto"/>
+        <w:jc w:val="both"/>
+        <w:rPr>
+          <w:rFonts w:ascii="Verdana" w:hAnsi="Verdana" w:cs="Arial"/>
+          <w:sz w:val="20"/>
+          <w:szCs w:val="20"/>
+        </w:rPr>
+      </w:pPr>
+      <w:r>
+        <w:rPr>
+          <w:rFonts w:ascii="Verdana" w:hAnsi="Verdana" w:cs="Arial"/>
+          <w:sz w:val="20"/>
+          <w:szCs w:val="20"/>
+        </w:rPr>
+        <w:t xml:space="preserve">Develop and maintain a detailed project plan. </w:t>
+      </w:r>
+    </w:p>
+    <w:p>
+      <w:pPr>
+        <w:pStyle w:val="a3"/>
+        <w:numPr>
+          <w:ilvl w:val="0"/>
+          <w:numId w:val="18"/>
+        </w:numPr>
+        <w:spacing w:after="0" w:line="360" w:lineRule="auto"/>
+        <w:jc w:val="both"/>
+        <w:rPr>
+          <w:rFonts w:ascii="Verdana" w:hAnsi="Verdana" w:cs="Arial"/>
+          <w:sz w:val="20"/>
+          <w:szCs w:val="20"/>
+        </w:rPr>
+      </w:pPr>
+      <w:r>
+        <w:rPr>
+          <w:rFonts w:ascii="Verdana" w:hAnsi="Verdana" w:cs="Arial"/>
+          <w:sz w:val="20"/>
+          <w:szCs w:val="20"/>
+        </w:rPr>
+        <w:t xml:space="preserve">Manage project deliverables in line with the project plan. </w:t>
+      </w:r>
+    </w:p>
+    <w:p>
+      <w:pPr>
+        <w:pStyle w:val="a3"/>
+        <w:numPr>
+          <w:ilvl w:val="0"/>
+          <w:numId w:val="18"/>
+        </w:numPr>
+        <w:spacing w:after="0" w:line="360" w:lineRule="auto"/>
+        <w:jc w:val="both"/>
+        <w:rPr>
+          <w:rFonts w:ascii="Verdana" w:hAnsi="Verdana" w:cs="Arial"/>
+          <w:sz w:val="20"/>
+          <w:szCs w:val="20"/>
+        </w:rPr>
+      </w:pPr>
+      <w:r>
+        <w:rPr>
+          <w:rFonts w:ascii="Verdana" w:hAnsi="Verdana" w:cs="Arial"/>
+          <w:sz w:val="20"/>
+          <w:szCs w:val="20"/>
+        </w:rPr>
+        <w:t xml:space="preserve">Record and manage project issues and escalating where necessary.  </w:t>
+      </w:r>
+    </w:p>
+    <w:p>
+      <w:pPr>
+        <w:pStyle w:val="a3"/>
+        <w:numPr>
+          <w:ilvl w:val="0"/>
+          <w:numId w:val="18"/>
+        </w:numPr>
+        <w:spacing w:after="0" w:line="360" w:lineRule="auto"/>
+        <w:jc w:val="both"/>
+        <w:rPr>
+          <w:rFonts w:ascii="Verdana" w:hAnsi="Verdana" w:cs="Arial"/>
+          <w:sz w:val="20"/>
+          <w:szCs w:val="20"/>
+        </w:rPr>
+      </w:pPr>
+      <w:r>
+        <w:rPr>
+          <w:rFonts w:ascii="Verdana" w:hAnsi="Verdana" w:cs="Arial"/>
+          <w:sz w:val="20"/>
+          <w:szCs w:val="20"/>
+        </w:rPr>
+        <w:t xml:space="preserve">Manage project scope and change control and escalate issues where necessary. </w:t>
+      </w:r>
+    </w:p>
+    <w:p>
+      <w:pPr>
+        <w:pStyle w:val="a3"/>
+        <w:numPr>
+          <w:ilvl w:val="0"/>
+          <w:numId w:val="18"/>
+        </w:numPr>
+        <w:spacing w:after="0" w:line="360" w:lineRule="auto"/>
+        <w:jc w:val="both"/>
+        <w:rPr>
+          <w:rFonts w:ascii="Verdana" w:hAnsi="Verdana" w:cs="Arial"/>
+          <w:sz w:val="20"/>
+          <w:szCs w:val="20"/>
+        </w:rPr>
+      </w:pPr>
+      <w:r>
+        <w:rPr>
+          <w:rFonts w:ascii="Verdana" w:hAnsi="Verdana" w:cs="Arial"/>
+          <w:sz w:val="20"/>
+          <w:szCs w:val="20"/>
+        </w:rPr>
+        <w:t xml:space="preserve">Monitor project progress. </w:t>
+      </w:r>
+    </w:p>
+    <w:p>
+      <w:pPr>
+        <w:pStyle w:val="a3"/>
+        <w:numPr>
+          <w:ilvl w:val="0"/>
+          <w:numId w:val="18"/>
+        </w:numPr>
+        <w:spacing w:after="0" w:line="360" w:lineRule="auto"/>
+        <w:jc w:val="both"/>
+        <w:rPr>
+          <w:rFonts w:ascii="Verdana" w:hAnsi="Verdana" w:cs="Arial"/>
+          <w:sz w:val="20"/>
+          <w:szCs w:val="20"/>
+        </w:rPr>
+      </w:pPr>
+      <w:r>
+        <w:rPr>
+          <w:rFonts w:ascii="Verdana" w:hAnsi="Verdana" w:cs="Arial"/>
+          <w:sz w:val="20"/>
+          <w:szCs w:val="20"/>
+        </w:rPr>
+        <w:t>Provide</w:t>
+      </w:r>
+      <w:r>
+        <w:rPr>
+          <w:rFonts w:ascii="Verdana" w:hAnsi="Verdana" w:cs="Arial"/>
+          <w:sz w:val="20"/>
+          <w:szCs w:val="20"/>
+        </w:rPr>
+        <w:t xml:space="preserve"> statu</w:t>
+      </w:r>
+      <w:r>
+        <w:rPr>
+          <w:rFonts w:ascii="Verdana" w:hAnsi="Verdana" w:cs="Arial"/>
+          <w:sz w:val="20"/>
+          <w:szCs w:val="20"/>
+        </w:rPr>
+        <w:t>s reports of project</w:t>
+      </w:r>
+      <w:r>
+        <w:rPr>
+          <w:rFonts w:ascii="Verdana" w:hAnsi="Verdana" w:cs="Arial"/>
+          <w:sz w:val="20"/>
+          <w:szCs w:val="20"/>
+        </w:rPr>
+        <w:t xml:space="preserve">. </w:t>
+      </w:r>
+    </w:p>
+    <w:p>
+      <w:pPr>
+        <w:pStyle w:val="a3"/>
+        <w:numPr>
+          <w:ilvl w:val="0"/>
+          <w:numId w:val="18"/>
+        </w:numPr>
+        <w:spacing w:after="0" w:line="360" w:lineRule="auto"/>
+        <w:jc w:val="both"/>
+        <w:rPr>
+          <w:rFonts w:ascii="Verdana" w:hAnsi="Verdana" w:cs="Arial"/>
+          <w:sz w:val="20"/>
+          <w:szCs w:val="20"/>
+        </w:rPr>
+      </w:pPr>
+      <w:r>
+        <w:rPr>
+          <w:rFonts w:ascii="Verdana" w:hAnsi="Verdana" w:cs="Arial"/>
+          <w:sz w:val="20"/>
+          <w:szCs w:val="20"/>
+        </w:rPr>
+        <w:t>Manage</w:t>
+      </w:r>
+      <w:r>
+        <w:rPr>
+          <w:rFonts w:ascii="Verdana" w:hAnsi="Verdana" w:cs="Arial"/>
+          <w:sz w:val="20"/>
+          <w:szCs w:val="20"/>
+        </w:rPr>
+        <w:t xml:space="preserve"> project evaluation and dissemination activities. </w:t>
+      </w:r>
+    </w:p>
+    <w:p>
+      <w:pPr>
+        <w:pStyle w:val="a3"/>
+        <w:numPr>
+          <w:ilvl w:val="0"/>
+          <w:numId w:val="18"/>
+        </w:numPr>
+        <w:spacing w:after="0" w:line="360" w:lineRule="auto"/>
+        <w:jc w:val="both"/>
+        <w:rPr>
+          <w:rFonts w:ascii="Verdana" w:hAnsi="Verdana" w:cs="Arial"/>
+          <w:sz w:val="20"/>
+          <w:szCs w:val="20"/>
+        </w:rPr>
+      </w:pPr>
+      <w:r>
+        <w:rPr>
+          <w:rFonts w:ascii="Verdana" w:hAnsi="Verdana" w:cs="Arial"/>
+          <w:sz w:val="20"/>
+          <w:szCs w:val="20"/>
+        </w:rPr>
+        <w:t>Manage</w:t>
+      </w:r>
+      <w:r>
+        <w:rPr>
+          <w:rFonts w:ascii="Verdana" w:hAnsi="Verdana" w:cs="Arial"/>
+          <w:sz w:val="20"/>
+          <w:szCs w:val="20"/>
+        </w:rPr>
+        <w:t xml:space="preserve"> consultancy input within the defined budget. </w:t>
+      </w:r>
+    </w:p>
+    <w:p>
+      <w:pPr>
+        <w:pStyle w:val="a3"/>
+        <w:numPr>
+          <w:ilvl w:val="0"/>
+          <w:numId w:val="18"/>
+        </w:numPr>
+        <w:spacing w:after="0" w:line="360" w:lineRule="auto"/>
+        <w:jc w:val="both"/>
+        <w:rPr>
+          <w:rFonts w:ascii="Verdana" w:hAnsi="Verdana" w:cs="Arial"/>
+          <w:sz w:val="20"/>
+          <w:szCs w:val="20"/>
+        </w:rPr>
+      </w:pPr>
+      <w:r>
+        <w:rPr>
+          <w:rFonts w:ascii="Verdana" w:hAnsi="Verdana" w:cs="Arial"/>
+          <w:sz w:val="20"/>
+          <w:szCs w:val="20"/>
+        </w:rPr>
+        <w:t xml:space="preserve">Work </w:t>
+      </w:r>
+      <w:r>
+        <w:rPr>
+          <w:rFonts w:ascii="Verdana" w:hAnsi="Verdana" w:cs="Arial"/>
+          <w:sz w:val="20"/>
+          <w:szCs w:val="20"/>
+        </w:rPr>
+        <w:t xml:space="preserve">closely with </w:t>
+      </w:r>
+      <w:r>
+        <w:rPr>
+          <w:rFonts w:ascii="Verdana" w:hAnsi="Verdana" w:cs="Arial"/>
+          <w:sz w:val="20"/>
+          <w:szCs w:val="20"/>
+        </w:rPr>
+        <w:t>customer</w:t>
+      </w:r>
+      <w:r>
+        <w:rPr>
+          <w:rFonts w:ascii="Verdana" w:hAnsi="Verdana" w:cs="Arial"/>
+          <w:sz w:val="20"/>
+          <w:szCs w:val="20"/>
+        </w:rPr>
+        <w:t xml:space="preserve">s to ensure the project meets business needs. </w:t>
+      </w:r>
+    </w:p>
+    <w:p>
+      <w:pPr>
+        <w:pStyle w:val="a3"/>
+        <w:numPr>
+          <w:ilvl w:val="0"/>
+          <w:numId w:val="18"/>
+        </w:numPr>
+        <w:spacing w:after="0" w:line="360" w:lineRule="auto"/>
+        <w:jc w:val="both"/>
+        <w:rPr>
+          <w:rFonts w:ascii="Verdana" w:hAnsi="Verdana" w:cs="Arial"/>
+          <w:sz w:val="20"/>
+          <w:szCs w:val="20"/>
+        </w:rPr>
+      </w:pPr>
+      <w:r>
+        <w:rPr>
+          <w:rFonts w:ascii="Verdana" w:hAnsi="Verdana" w:cs="Arial"/>
+          <w:sz w:val="20"/>
+          <w:szCs w:val="20"/>
+        </w:rPr>
+        <w:t>Definition and management of the User Acceptance Testing programme.</w:t>
       </w:r>
     </w:p>
     <w:p>
@@ -1857,413 +2209,44 @@
           <w:rFonts w:ascii="Verdana" w:hAnsi="Verdana" w:cs="Arial"/>
           <w:sz w:val="20"/>
           <w:szCs w:val="20"/>
-        </w:rPr>
-      </w:pPr>
-      <w:r>
-        <w:rPr>
-          <w:rFonts w:ascii="Verdana" w:hAnsi="Verdana" w:cs="Arial"/>
-          <w:sz w:val="20"/>
-          <w:szCs w:val="20"/>
-        </w:rPr>
-        <w:t>•</w:t>
-      </w:r>
-      <w:r>
-        <w:rPr>
-          <w:rFonts w:ascii="Verdana" w:hAnsi="Verdana" w:cs="Arial"/>
-          <w:sz w:val="20"/>
-          <w:szCs w:val="20"/>
-        </w:rPr>
-        <w:tab/>
-        <w:t xml:space="preserve">Manage and lead the project team. </w:t>
-      </w:r>
-    </w:p>
-    <w:p>
-      <w:pPr>
+          <w:lang w:val="en-US"/>
+        </w:rPr>
+      </w:pPr>
+    </w:p>
+    <w:p>
+      <w:pPr>
+        <w:pStyle w:val="a3"/>
+        <w:numPr>
+          <w:ilvl w:val="0"/>
+          <w:numId w:val="19"/>
+        </w:numPr>
         <w:spacing w:after="0" w:line="360" w:lineRule="auto"/>
-        <w:ind w:left="1080"/>
-        <w:jc w:val="both"/>
-        <w:rPr>
-          <w:rFonts w:ascii="Verdana" w:hAnsi="Verdana" w:cs="Arial"/>
-          <w:sz w:val="20"/>
-          <w:szCs w:val="20"/>
-        </w:rPr>
-      </w:pPr>
-      <w:r>
-        <w:rPr>
-          <w:rFonts w:ascii="Verdana" w:hAnsi="Verdana" w:cs="Arial"/>
-          <w:sz w:val="20"/>
-          <w:szCs w:val="20"/>
-        </w:rPr>
-        <w:t>•</w:t>
-      </w:r>
-      <w:r>
-        <w:rPr>
-          <w:rFonts w:ascii="Verdana" w:hAnsi="Verdana" w:cs="Arial"/>
-          <w:sz w:val="20"/>
-          <w:szCs w:val="20"/>
-        </w:rPr>
-        <w:tab/>
-        <w:t>Manage co-ordination of the partners and work groups engaged in project work.</w:t>
-      </w:r>
-    </w:p>
-    <w:p>
-      <w:pPr>
+        <w:jc w:val="both"/>
+        <w:rPr>
+          <w:rFonts w:ascii="Verdana" w:hAnsi="Verdana" w:cs="Arial"/>
+          <w:sz w:val="20"/>
+          <w:szCs w:val="20"/>
+          <w:lang w:val="en-US"/>
+        </w:rPr>
+      </w:pPr>
+      <w:r>
+        <w:rPr>
+          <w:rFonts w:ascii="Verdana" w:hAnsi="Verdana" w:cs="Arial"/>
+          <w:sz w:val="20"/>
+          <w:szCs w:val="20"/>
+          <w:lang w:val="en-US"/>
+        </w:rPr>
+        <w:t>Developer and tester</w:t>
+      </w:r>
+    </w:p>
+    <w:p>
+      <w:pPr>
+        <w:pStyle w:val="a3"/>
+        <w:numPr>
+          <w:ilvl w:val="0"/>
+          <w:numId w:val="20"/>
+        </w:numPr>
         <w:spacing w:after="0" w:line="360" w:lineRule="auto"/>
-        <w:ind w:left="1080"/>
-        <w:jc w:val="both"/>
-        <w:rPr>
-          <w:rFonts w:ascii="Verdana" w:hAnsi="Verdana" w:cs="Arial"/>
-          <w:sz w:val="20"/>
-          <w:szCs w:val="20"/>
-        </w:rPr>
-      </w:pPr>
-      <w:r>
-        <w:rPr>
-          <w:rFonts w:ascii="Verdana" w:hAnsi="Verdana" w:cs="Arial"/>
-          <w:sz w:val="20"/>
-          <w:szCs w:val="20"/>
-        </w:rPr>
-        <w:t>•</w:t>
-      </w:r>
-      <w:r>
-        <w:rPr>
-          <w:rFonts w:ascii="Verdana" w:hAnsi="Verdana" w:cs="Arial"/>
-          <w:sz w:val="20"/>
-          <w:szCs w:val="20"/>
-        </w:rPr>
-        <w:tab/>
-        <w:t xml:space="preserve">Develop and maintain a detailed project plan. </w:t>
-      </w:r>
-    </w:p>
-    <w:p>
-      <w:pPr>
-        <w:spacing w:after="0" w:line="360" w:lineRule="auto"/>
-        <w:ind w:left="1080"/>
-        <w:jc w:val="both"/>
-        <w:rPr>
-          <w:rFonts w:ascii="Verdana" w:hAnsi="Verdana" w:cs="Arial"/>
-          <w:sz w:val="20"/>
-          <w:szCs w:val="20"/>
-        </w:rPr>
-      </w:pPr>
-      <w:r>
-        <w:rPr>
-          <w:rFonts w:ascii="Verdana" w:hAnsi="Verdana" w:cs="Arial"/>
-          <w:sz w:val="20"/>
-          <w:szCs w:val="20"/>
-        </w:rPr>
-        <w:t>•</w:t>
-      </w:r>
-      <w:r>
-        <w:rPr>
-          <w:rFonts w:ascii="Verdana" w:hAnsi="Verdana" w:cs="Arial"/>
-          <w:sz w:val="20"/>
-          <w:szCs w:val="20"/>
-        </w:rPr>
-        <w:tab/>
-        <w:t xml:space="preserve">Manage project deliverables in line with the project plan. </w:t>
-      </w:r>
-    </w:p>
-    <w:p>
-      <w:pPr>
-        <w:spacing w:after="0" w:line="360" w:lineRule="auto"/>
-        <w:ind w:left="1080"/>
-        <w:jc w:val="both"/>
-        <w:rPr>
-          <w:rFonts w:ascii="Verdana" w:hAnsi="Verdana" w:cs="Arial"/>
-          <w:sz w:val="20"/>
-          <w:szCs w:val="20"/>
-        </w:rPr>
-      </w:pPr>
-      <w:r>
-        <w:rPr>
-          <w:rFonts w:ascii="Verdana" w:hAnsi="Verdana" w:cs="Arial"/>
-          <w:sz w:val="20"/>
-          <w:szCs w:val="20"/>
-        </w:rPr>
-        <w:t>•</w:t>
-      </w:r>
-      <w:r>
-        <w:rPr>
-          <w:rFonts w:ascii="Verdana" w:hAnsi="Verdana" w:cs="Arial"/>
-          <w:sz w:val="20"/>
-          <w:szCs w:val="20"/>
-        </w:rPr>
-        <w:tab/>
-        <w:t xml:space="preserve">Record and manage project issues and escalating where necessary.  </w:t>
-      </w:r>
-    </w:p>
-    <w:p>
-      <w:pPr>
-        <w:spacing w:after="0" w:line="360" w:lineRule="auto"/>
-        <w:ind w:left="1080"/>
-        <w:jc w:val="both"/>
-        <w:rPr>
-          <w:rFonts w:ascii="Verdana" w:hAnsi="Verdana" w:cs="Arial"/>
-          <w:sz w:val="20"/>
-          <w:szCs w:val="20"/>
-        </w:rPr>
-      </w:pPr>
-      <w:r>
-        <w:rPr>
-          <w:rFonts w:ascii="Verdana" w:hAnsi="Verdana" w:cs="Arial"/>
-          <w:sz w:val="20"/>
-          <w:szCs w:val="20"/>
-        </w:rPr>
-        <w:t>•</w:t>
-      </w:r>
-      <w:r>
-        <w:rPr>
-          <w:rFonts w:ascii="Verdana" w:hAnsi="Verdana" w:cs="Arial"/>
-          <w:sz w:val="20"/>
-          <w:szCs w:val="20"/>
-        </w:rPr>
-        <w:tab/>
-        <w:t xml:space="preserve">Manage project scope and change control and escalate issues where necessary. </w:t>
-      </w:r>
-    </w:p>
-    <w:p>
-      <w:pPr>
-        <w:spacing w:after="0" w:line="360" w:lineRule="auto"/>
-        <w:ind w:left="1080"/>
-        <w:jc w:val="both"/>
-        <w:rPr>
-          <w:rFonts w:ascii="Verdana" w:hAnsi="Verdana" w:cs="Arial"/>
-          <w:sz w:val="20"/>
-          <w:szCs w:val="20"/>
-        </w:rPr>
-      </w:pPr>
-      <w:r>
-        <w:rPr>
-          <w:rFonts w:ascii="Verdana" w:hAnsi="Verdana" w:cs="Arial"/>
-          <w:sz w:val="20"/>
-          <w:szCs w:val="20"/>
-        </w:rPr>
-        <w:t>•</w:t>
-      </w:r>
-      <w:r>
-        <w:rPr>
-          <w:rFonts w:ascii="Verdana" w:hAnsi="Verdana" w:cs="Arial"/>
-          <w:sz w:val="20"/>
-          <w:szCs w:val="20"/>
-        </w:rPr>
-        <w:tab/>
-        <w:t xml:space="preserve">Monitor project progress. </w:t>
-      </w:r>
-    </w:p>
-    <w:p>
-      <w:pPr>
-        <w:spacing w:after="0" w:line="360" w:lineRule="auto"/>
-        <w:ind w:left="1080"/>
-        <w:jc w:val="both"/>
-        <w:rPr>
-          <w:rFonts w:ascii="Verdana" w:hAnsi="Verdana" w:cs="Arial"/>
-          <w:sz w:val="20"/>
-          <w:szCs w:val="20"/>
-        </w:rPr>
-      </w:pPr>
-      <w:r>
-        <w:rPr>
-          <w:rFonts w:ascii="Verdana" w:hAnsi="Verdana" w:cs="Arial"/>
-          <w:sz w:val="20"/>
-          <w:szCs w:val="20"/>
-        </w:rPr>
-        <w:t>•</w:t>
-      </w:r>
-      <w:r>
-        <w:rPr>
-          <w:rFonts w:ascii="Verdana" w:hAnsi="Verdana" w:cs="Arial"/>
-          <w:sz w:val="20"/>
-          <w:szCs w:val="20"/>
-        </w:rPr>
-        <w:tab/>
-        <w:t>Provide</w:t>
-      </w:r>
-      <w:r>
-        <w:rPr>
-          <w:rFonts w:ascii="Verdana" w:hAnsi="Verdana" w:cs="Arial"/>
-          <w:sz w:val="20"/>
-          <w:szCs w:val="20"/>
-        </w:rPr>
-        <w:t xml:space="preserve"> statu</w:t>
-      </w:r>
-      <w:r>
-        <w:rPr>
-          <w:rFonts w:ascii="Verdana" w:hAnsi="Verdana" w:cs="Arial"/>
-          <w:sz w:val="20"/>
-          <w:szCs w:val="20"/>
-        </w:rPr>
-        <w:t>s reports of project</w:t>
-      </w:r>
-      <w:r>
-        <w:rPr>
-          <w:rFonts w:ascii="Verdana" w:hAnsi="Verdana" w:cs="Arial"/>
-          <w:sz w:val="20"/>
-          <w:szCs w:val="20"/>
-        </w:rPr>
-        <w:t xml:space="preserve">. </w:t>
-      </w:r>
-    </w:p>
-    <w:p>
-      <w:pPr>
-        <w:spacing w:after="0" w:line="360" w:lineRule="auto"/>
-        <w:ind w:left="1080"/>
-        <w:jc w:val="both"/>
-        <w:rPr>
-          <w:rFonts w:ascii="Verdana" w:hAnsi="Verdana" w:cs="Arial"/>
-          <w:sz w:val="20"/>
-          <w:szCs w:val="20"/>
-        </w:rPr>
-      </w:pPr>
-      <w:r>
-        <w:rPr>
-          <w:rFonts w:ascii="Verdana" w:hAnsi="Verdana" w:cs="Arial"/>
-          <w:sz w:val="20"/>
-          <w:szCs w:val="20"/>
-        </w:rPr>
-        <w:t>•</w:t>
-      </w:r>
-      <w:r>
-        <w:rPr>
-          <w:rFonts w:ascii="Verdana" w:hAnsi="Verdana" w:cs="Arial"/>
-          <w:sz w:val="20"/>
-          <w:szCs w:val="20"/>
-        </w:rPr>
-        <w:tab/>
-        <w:t>Manage</w:t>
-      </w:r>
-      <w:r>
-        <w:rPr>
-          <w:rFonts w:ascii="Verdana" w:hAnsi="Verdana" w:cs="Arial"/>
-          <w:sz w:val="20"/>
-          <w:szCs w:val="20"/>
-        </w:rPr>
-        <w:t xml:space="preserve"> project evaluation and dissemination activities. </w:t>
-      </w:r>
-    </w:p>
-    <w:p>
-      <w:pPr>
-        <w:spacing w:after="0" w:line="360" w:lineRule="auto"/>
-        <w:ind w:left="1080"/>
-        <w:jc w:val="both"/>
-        <w:rPr>
-          <w:rFonts w:ascii="Verdana" w:hAnsi="Verdana" w:cs="Arial"/>
-          <w:sz w:val="20"/>
-          <w:szCs w:val="20"/>
-        </w:rPr>
-      </w:pPr>
-      <w:r>
-        <w:rPr>
-          <w:rFonts w:ascii="Verdana" w:hAnsi="Verdana" w:cs="Arial"/>
-          <w:sz w:val="20"/>
-          <w:szCs w:val="20"/>
-        </w:rPr>
-        <w:t>•</w:t>
-      </w:r>
-      <w:r>
-        <w:rPr>
-          <w:rFonts w:ascii="Verdana" w:hAnsi="Verdana" w:cs="Arial"/>
-          <w:sz w:val="20"/>
-          <w:szCs w:val="20"/>
-        </w:rPr>
-        <w:tab/>
-        <w:t>Manage</w:t>
-      </w:r>
-      <w:r>
-        <w:rPr>
-          <w:rFonts w:ascii="Verdana" w:hAnsi="Verdana" w:cs="Arial"/>
-          <w:sz w:val="20"/>
-          <w:szCs w:val="20"/>
-        </w:rPr>
-        <w:t xml:space="preserve"> consultancy input within the defined budget. </w:t>
-      </w:r>
-    </w:p>
-    <w:p>
-      <w:pPr>
-        <w:spacing w:after="0" w:line="360" w:lineRule="auto"/>
-        <w:ind w:left="1080"/>
-        <w:jc w:val="both"/>
-        <w:rPr>
-          <w:rFonts w:ascii="Verdana" w:hAnsi="Verdana" w:cs="Arial"/>
-          <w:sz w:val="20"/>
-          <w:szCs w:val="20"/>
-        </w:rPr>
-      </w:pPr>
-      <w:r>
-        <w:rPr>
-          <w:rFonts w:ascii="Verdana" w:hAnsi="Verdana" w:cs="Arial"/>
-          <w:sz w:val="20"/>
-          <w:szCs w:val="20"/>
-        </w:rPr>
-        <w:t>•</w:t>
-      </w:r>
-      <w:r>
-        <w:rPr>
-          <w:rFonts w:ascii="Verdana" w:hAnsi="Verdana" w:cs="Arial"/>
-          <w:sz w:val="20"/>
-          <w:szCs w:val="20"/>
-        </w:rPr>
-        <w:tab/>
-        <w:t xml:space="preserve">Work </w:t>
-      </w:r>
-      <w:r>
-        <w:rPr>
-          <w:rFonts w:ascii="Verdana" w:hAnsi="Verdana" w:cs="Arial"/>
-          <w:sz w:val="20"/>
-          <w:szCs w:val="20"/>
-        </w:rPr>
-        <w:t xml:space="preserve">closely with </w:t>
-      </w:r>
-      <w:r>
-        <w:rPr>
-          <w:rFonts w:ascii="Verdana" w:hAnsi="Verdana" w:cs="Arial"/>
-          <w:sz w:val="20"/>
-          <w:szCs w:val="20"/>
-        </w:rPr>
-        <w:t>customer</w:t>
-      </w:r>
-      <w:r>
-        <w:rPr>
-          <w:rFonts w:ascii="Verdana" w:hAnsi="Verdana" w:cs="Arial"/>
-          <w:sz w:val="20"/>
-          <w:szCs w:val="20"/>
-        </w:rPr>
-        <w:t xml:space="preserve">s to ensure the project meets business needs. </w:t>
-      </w:r>
-    </w:p>
-    <w:p>
-      <w:pPr>
-        <w:spacing w:after="0" w:line="360" w:lineRule="auto"/>
-        <w:ind w:left="1080"/>
-        <w:jc w:val="both"/>
-        <w:rPr>
-          <w:rFonts w:ascii="Verdana" w:hAnsi="Verdana" w:cs="Arial"/>
-          <w:sz w:val="20"/>
-          <w:szCs w:val="20"/>
-        </w:rPr>
-      </w:pPr>
-      <w:r>
-        <w:rPr>
-          <w:rFonts w:ascii="Verdana" w:hAnsi="Verdana" w:cs="Arial"/>
-          <w:sz w:val="20"/>
-          <w:szCs w:val="20"/>
-        </w:rPr>
-        <w:t>•</w:t>
-      </w:r>
-      <w:r>
-        <w:rPr>
-          <w:rFonts w:ascii="Verdana" w:hAnsi="Verdana" w:cs="Arial"/>
-          <w:sz w:val="20"/>
-          <w:szCs w:val="20"/>
-        </w:rPr>
-        <w:tab/>
-        <w:t>Definition and management of the User Acceptance Testing programme.</w:t>
-      </w:r>
-    </w:p>
-    <w:p>
-      <w:pPr>
-        <w:spacing w:after="0" w:line="360" w:lineRule="auto"/>
-        <w:ind w:left="1080"/>
         <w:jc w:val="both"/>
         <w:rPr>
           <w:rFonts w:ascii="Verdana" w:hAnsi="Verdana" w:cs="Arial"/>
@@ -2272,65 +2255,22 @@
           <w:lang w:val="en-US"/>
         </w:rPr>
       </w:pPr>
-    </w:p>
-    <w:p>
-      <w:pPr>
-        <w:pStyle w:val="ListParagraph"/>
+      <w:r>
+        <w:rPr>
+          <w:rFonts w:ascii="Verdana" w:hAnsi="Verdana" w:cs="Arial"/>
+          <w:sz w:val="20"/>
+          <w:szCs w:val="20"/>
+          <w:lang w:val="en-US"/>
+        </w:rPr>
+        <w:t>Database Specialist, Tester: Hardik Kansara</w:t>
+      </w:r>
+    </w:p>
+    <w:p>
+      <w:pPr>
+        <w:pStyle w:val="a3"/>
         <w:numPr>
           <w:ilvl w:val="0"/>
-          <w:numId w:val="11"/>
-        </w:numPr>
-        <w:spacing w:after="0" w:line="360" w:lineRule="auto"/>
-        <w:jc w:val="both"/>
-        <w:rPr>
-          <w:rFonts w:ascii="Verdana" w:hAnsi="Verdana" w:cs="Arial"/>
-          <w:sz w:val="20"/>
-          <w:szCs w:val="20"/>
-          <w:lang w:val="en-US"/>
-        </w:rPr>
-      </w:pPr>
-      <w:r>
-        <w:rPr>
-          <w:rFonts w:ascii="Verdana" w:hAnsi="Verdana" w:cs="Arial"/>
-          <w:sz w:val="20"/>
-          <w:szCs w:val="20"/>
-          <w:lang w:val="en-US"/>
-        </w:rPr>
-        <w:t>Developer and tester</w:t>
-      </w:r>
-    </w:p>
-    <w:p>
-      <w:pPr>
-        <w:pStyle w:val="ListParagraph"/>
-        <w:numPr>
-          <w:ilvl w:val="0"/>
-          <w:numId w:val="5"/>
-        </w:numPr>
-        <w:spacing w:after="0" w:line="360" w:lineRule="auto"/>
-        <w:jc w:val="both"/>
-        <w:rPr>
-          <w:rFonts w:ascii="Verdana" w:hAnsi="Verdana" w:cs="Arial"/>
-          <w:sz w:val="20"/>
-          <w:szCs w:val="20"/>
-          <w:lang w:val="en-US"/>
-        </w:rPr>
-      </w:pPr>
-      <w:r>
-        <w:rPr>
-          <w:rFonts w:ascii="Verdana" w:hAnsi="Verdana" w:cs="Arial"/>
-          <w:sz w:val="20"/>
-          <w:szCs w:val="20"/>
-          <w:lang w:val="en-US"/>
-        </w:rPr>
-        <w:t>Database Specialist, Tester: Hardik Kansara</w:t>
-      </w:r>
-    </w:p>
-    <w:p>
-      <w:pPr>
-        <w:pStyle w:val="ListParagraph"/>
-        <w:numPr>
-          <w:ilvl w:val="0"/>
-          <w:numId w:val="5"/>
+          <w:numId w:val="20"/>
         </w:numPr>
         <w:spacing w:after="0" w:line="360" w:lineRule="auto"/>
         <w:jc w:val="both"/>
@@ -2354,10 +2294,10 @@
     </w:p>
     <w:p>
       <w:pPr>
-        <w:pStyle w:val="ListParagraph"/>
+        <w:pStyle w:val="a3"/>
         <w:numPr>
           <w:ilvl w:val="0"/>
-          <w:numId w:val="5"/>
+          <w:numId w:val="20"/>
         </w:numPr>
         <w:spacing w:after="0" w:line="360" w:lineRule="auto"/>
         <w:jc w:val="both"/>
@@ -2402,7 +2342,7 @@
     </w:p>
     <w:p>
       <w:pPr>
-        <w:pStyle w:val="ListParagraph"/>
+        <w:pStyle w:val="a3"/>
         <w:numPr>
           <w:ilvl w:val="1"/>
           <w:numId w:val="6"/>
@@ -2426,7 +2366,7 @@
     </w:p>
     <w:p>
       <w:pPr>
-        <w:pStyle w:val="ListParagraph"/>
+        <w:pStyle w:val="a3"/>
         <w:numPr>
           <w:ilvl w:val="1"/>
           <w:numId w:val="6"/>
@@ -2450,7 +2390,7 @@
     </w:p>
     <w:p>
       <w:pPr>
-        <w:pStyle w:val="ListParagraph"/>
+        <w:pStyle w:val="a3"/>
         <w:numPr>
           <w:ilvl w:val="1"/>
           <w:numId w:val="6"/>
@@ -2474,7 +2414,7 @@
     </w:p>
     <w:p>
       <w:pPr>
-        <w:pStyle w:val="ListParagraph"/>
+        <w:pStyle w:val="a3"/>
         <w:numPr>
           <w:ilvl w:val="1"/>
           <w:numId w:val="6"/>
@@ -2498,7 +2438,7 @@
     </w:p>
     <w:p>
       <w:pPr>
-        <w:pStyle w:val="ListParagraph"/>
+        <w:pStyle w:val="a3"/>
         <w:numPr>
           <w:ilvl w:val="1"/>
           <w:numId w:val="6"/>
@@ -2522,7 +2462,7 @@
     </w:p>
     <w:p>
       <w:pPr>
-        <w:pStyle w:val="ListParagraph"/>
+        <w:pStyle w:val="a3"/>
         <w:numPr>
           <w:ilvl w:val="1"/>
           <w:numId w:val="6"/>
@@ -2546,7 +2486,7 @@
     </w:p>
     <w:p>
       <w:pPr>
-        <w:pStyle w:val="ListParagraph"/>
+        <w:pStyle w:val="a3"/>
         <w:numPr>
           <w:ilvl w:val="1"/>
           <w:numId w:val="6"/>
@@ -2570,7 +2510,7 @@
     </w:p>
     <w:p>
       <w:pPr>
-        <w:pStyle w:val="ListParagraph"/>
+        <w:pStyle w:val="a3"/>
         <w:numPr>
           <w:ilvl w:val="1"/>
           <w:numId w:val="6"/>
@@ -2594,7 +2534,7 @@
     </w:p>
     <w:p>
       <w:pPr>
-        <w:pStyle w:val="ListParagraph"/>
+        <w:pStyle w:val="a3"/>
         <w:numPr>
           <w:ilvl w:val="1"/>
           <w:numId w:val="6"/>
@@ -2670,7 +2610,7 @@
       </w:pPr>
     </w:p>
     <w:sectPr>
-      <w:footerReference w:type="default" r:id="rId8"/>
+      <w:footerReference w:type="default" r:id="rId9"/>
       <w:pgSz w:w="11906" w:h="16838"/>
       <w:pgMar w:top="1440" w:right="1440" w:bottom="1440" w:left="1440" w:header="708" w:footer="708" w:gutter="0"/>
       <w:pgBorders w:offsetFrom="page">
@@ -2687,7 +2627,7 @@
 </file>
 
 <file path=word/endnotes.xml><?xml version="1.0" encoding="utf-8"?>
-<w:endnotes xmlns:wpc="http://schemas.microsoft.com/office/word/2010/wordprocessingCanvas" xmlns:mc="http://schemas.openxmlformats.org/markup-compatibility/2006" xmlns:o="urn:schemas-microsoft-com:office:office" xmlns:r="http://schemas.openxmlformats.org/officeDocument/2006/relationships" xmlns:m="http://schemas.openxmlformats.org/officeDocument/2006/math" xmlns:v="urn:schemas-microsoft-com:vml" xmlns:wp14="http://schemas.microsoft.com/office/word/2010/wordprocessingDrawing" xmlns:wp="http://schemas.openxmlformats.org/drawingml/2006/wordprocessingDrawing" xmlns:w10="urn:schemas-microsoft-com:office:word" xmlns:w="http://schemas.openxmlformats.org/wordprocessingml/2006/main" xmlns:w14="http://schemas.microsoft.com/office/word/2010/wordml" xmlns:w15="http://schemas.microsoft.com/office/word/2012/wordml" xmlns:wpg="http://schemas.microsoft.com/office/word/2010/wordprocessingGroup" xmlns:wpi="http://schemas.microsoft.com/office/word/2010/wordprocessingInk" xmlns:wne="http://schemas.microsoft.com/office/word/2006/wordml" xmlns:wps="http://schemas.microsoft.com/office/word/2010/wordprocessingShape" mc:Ignorable="w14 w15 wp14">
+<w:endnotes xmlns:wpc="http://schemas.microsoft.com/office/word/2010/wordprocessingCanvas" xmlns:mo="http://schemas.microsoft.com/office/mac/office/2008/main" xmlns:mc="http://schemas.openxmlformats.org/markup-compatibility/2006" xmlns:mv="urn:schemas-microsoft-com:mac:vml" xmlns:o="urn:schemas-microsoft-com:office:office" xmlns:r="http://schemas.openxmlformats.org/officeDocument/2006/relationships" xmlns:m="http://schemas.openxmlformats.org/officeDocument/2006/math" xmlns:v="urn:schemas-microsoft-com:vml" xmlns:wp14="http://schemas.microsoft.com/office/word/2010/wordprocessingDrawing" xmlns:wp="http://schemas.openxmlformats.org/drawingml/2006/wordprocessingDrawing" xmlns:w10="urn:schemas-microsoft-com:office:word" xmlns:w="http://schemas.openxmlformats.org/wordprocessingml/2006/main" xmlns:w14="http://schemas.microsoft.com/office/word/2010/wordml" xmlns:wpg="http://schemas.microsoft.com/office/word/2010/wordprocessingGroup" xmlns:wpi="http://schemas.microsoft.com/office/word/2010/wordprocessingInk" xmlns:wne="http://schemas.microsoft.com/office/word/2006/wordml" xmlns:wps="http://schemas.microsoft.com/office/word/2010/wordprocessingShape" mc:Ignorable="w14 wp14">
   <w:endnote w:type="separator" w:id="-1">
     <w:p>
       <w:pPr>
@@ -2712,7 +2652,7 @@
 </file>
 
 <file path=word/footer1.xml><?xml version="1.0" encoding="utf-8"?>
-<w:ftr xmlns:wpc="http://schemas.microsoft.com/office/word/2010/wordprocessingCanvas" xmlns:mc="http://schemas.openxmlformats.org/markup-compatibility/2006" xmlns:o="urn:schemas-microsoft-com:office:office" xmlns:r="http://schemas.openxmlformats.org/officeDocument/2006/relationships" xmlns:m="http://schemas.openxmlformats.org/officeDocument/2006/math" xmlns:v="urn:schemas-microsoft-com:vml" xmlns:wp14="http://schemas.microsoft.com/office/word/2010/wordprocessingDrawing" xmlns:wp="http://schemas.openxmlformats.org/drawingml/2006/wordprocessingDrawing" xmlns:w10="urn:schemas-microsoft-com:office:word" xmlns:w="http://schemas.openxmlformats.org/wordprocessingml/2006/main" xmlns:w14="http://schemas.microsoft.com/office/word/2010/wordml" xmlns:w15="http://schemas.microsoft.com/office/word/2012/wordml" xmlns:wpg="http://schemas.microsoft.com/office/word/2010/wordprocessingGroup" xmlns:wpi="http://schemas.microsoft.com/office/word/2010/wordprocessingInk" xmlns:wne="http://schemas.microsoft.com/office/word/2006/wordml" xmlns:wps="http://schemas.microsoft.com/office/word/2010/wordprocessingShape" mc:Ignorable="w14 w15 wp14">
+<w:ftr xmlns:wpc="http://schemas.microsoft.com/office/word/2010/wordprocessingCanvas" xmlns:mo="http://schemas.microsoft.com/office/mac/office/2008/main" xmlns:mc="http://schemas.openxmlformats.org/markup-compatibility/2006" xmlns:mv="urn:schemas-microsoft-com:mac:vml" xmlns:o="urn:schemas-microsoft-com:office:office" xmlns:r="http://schemas.openxmlformats.org/officeDocument/2006/relationships" xmlns:m="http://schemas.openxmlformats.org/officeDocument/2006/math" xmlns:v="urn:schemas-microsoft-com:vml" xmlns:wp14="http://schemas.microsoft.com/office/word/2010/wordprocessingDrawing" xmlns:wp="http://schemas.openxmlformats.org/drawingml/2006/wordprocessingDrawing" xmlns:w10="urn:schemas-microsoft-com:office:word" xmlns:w="http://schemas.openxmlformats.org/wordprocessingml/2006/main" xmlns:w14="http://schemas.microsoft.com/office/word/2010/wordml" xmlns:wpg="http://schemas.microsoft.com/office/word/2010/wordprocessingGroup" xmlns:wpi="http://schemas.microsoft.com/office/word/2010/wordprocessingInk" xmlns:wne="http://schemas.microsoft.com/office/word/2006/wordml" xmlns:wps="http://schemas.microsoft.com/office/word/2010/wordprocessingShape" mc:Ignorable="w14 wp14">
   <w:sdt>
     <w:sdtPr>
       <w:id w:val="866878451"/>
@@ -2729,7 +2669,7 @@
     <w:sdtContent>
       <w:p>
         <w:pPr>
-          <w:pStyle w:val="Footer"/>
+          <w:pStyle w:val="a8"/>
           <w:jc w:val="right"/>
         </w:pPr>
         <w:r>
@@ -2745,7 +2685,7 @@
           <w:rPr>
             <w:noProof/>
           </w:rPr>
-          <w:t>1</w:t>
+          <w:t>2</w:t>
         </w:r>
         <w:r>
           <w:rPr>
@@ -2758,14 +2698,14 @@
   </w:sdt>
   <w:p>
     <w:pPr>
-      <w:pStyle w:val="Footer"/>
+      <w:pStyle w:val="a8"/>
     </w:pPr>
   </w:p>
 </w:ftr>
 </file>
 
 <file path=word/footnotes.xml><?xml version="1.0" encoding="utf-8"?>
-<w:footnotes xmlns:wpc="http://schemas.microsoft.com/office/word/2010/wordprocessingCanvas" xmlns:mc="http://schemas.openxmlformats.org/markup-compatibility/2006" xmlns:o="urn:schemas-microsoft-com:office:office" xmlns:r="http://schemas.openxmlformats.org/officeDocument/2006/relationships" xmlns:m="http://schemas.openxmlformats.org/officeDocument/2006/math" xmlns:v="urn:schemas-microsoft-com:vml" xmlns:wp14="http://schemas.microsoft.com/office/word/2010/wordprocessingDrawing" xmlns:wp="http://schemas.openxmlformats.org/drawingml/2006/wordprocessingDrawing" xmlns:w10="urn:schemas-microsoft-com:office:word" xmlns:w="http://schemas.openxmlformats.org/wordprocessingml/2006/main" xmlns:w14="http://schemas.microsoft.com/office/word/2010/wordml" xmlns:w15="http://schemas.microsoft.com/office/word/2012/wordml" xmlns:wpg="http://schemas.microsoft.com/office/word/2010/wordprocessingGroup" xmlns:wpi="http://schemas.microsoft.com/office/word/2010/wordprocessingInk" xmlns:wne="http://schemas.microsoft.com/office/word/2006/wordml" xmlns:wps="http://schemas.microsoft.com/office/word/2010/wordprocessingShape" mc:Ignorable="w14 w15 wp14">
+<w:footnotes xmlns:wpc="http://schemas.microsoft.com/office/word/2010/wordprocessingCanvas" xmlns:mo="http://schemas.microsoft.com/office/mac/office/2008/main" xmlns:mc="http://schemas.openxmlformats.org/markup-compatibility/2006" xmlns:mv="urn:schemas-microsoft-com:mac:vml" xmlns:o="urn:schemas-microsoft-com:office:office" xmlns:r="http://schemas.openxmlformats.org/officeDocument/2006/relationships" xmlns:m="http://schemas.openxmlformats.org/officeDocument/2006/math" xmlns:v="urn:schemas-microsoft-com:vml" xmlns:wp14="http://schemas.microsoft.com/office/word/2010/wordprocessingDrawing" xmlns:wp="http://schemas.openxmlformats.org/drawingml/2006/wordprocessingDrawing" xmlns:w10="urn:schemas-microsoft-com:office:word" xmlns:w="http://schemas.openxmlformats.org/wordprocessingml/2006/main" xmlns:w14="http://schemas.microsoft.com/office/word/2010/wordml" xmlns:wpg="http://schemas.microsoft.com/office/word/2010/wordprocessingGroup" xmlns:wpi="http://schemas.microsoft.com/office/word/2010/wordprocessingInk" xmlns:wne="http://schemas.microsoft.com/office/word/2006/wordml" xmlns:wps="http://schemas.microsoft.com/office/word/2010/wordprocessingShape" mc:Ignorable="w14 wp14">
   <w:footnote w:type="separator" w:id="-1">
     <w:p>
       <w:pPr>
@@ -2790,7 +2730,7 @@
 </file>
 
 <file path=word/numbering.xml><?xml version="1.0" encoding="utf-8"?>
-<w:numbering xmlns:wpc="http://schemas.microsoft.com/office/word/2010/wordprocessingCanvas" xmlns:mc="http://schemas.openxmlformats.org/markup-compatibility/2006" xmlns:o="urn:schemas-microsoft-com:office:office" xmlns:r="http://schemas.openxmlformats.org/officeDocument/2006/relationships" xmlns:m="http://schemas.openxmlformats.org/officeDocument/2006/math" xmlns:v="urn:schemas-microsoft-com:vml" xmlns:wp14="http://schemas.microsoft.com/office/word/2010/wordprocessingDrawing" xmlns:wp="http://schemas.openxmlformats.org/drawingml/2006/wordprocessingDrawing" xmlns:w10="urn:schemas-microsoft-com:office:word" xmlns:w="http://schemas.openxmlformats.org/wordprocessingml/2006/main" xmlns:w14="http://schemas.microsoft.com/office/word/2010/wordml" xmlns:w15="http://schemas.microsoft.com/office/word/2012/wordml" xmlns:wpg="http://schemas.microsoft.com/office/word/2010/wordprocessingGroup" xmlns:wpi="http://schemas.microsoft.com/office/word/2010/wordprocessingInk" xmlns:wne="http://schemas.microsoft.com/office/word/2006/wordml" xmlns:wps="http://schemas.microsoft.com/office/word/2010/wordprocessingShape" mc:Ignorable="w14 w15 wp14">
+<w:numbering xmlns:wpc="http://schemas.microsoft.com/office/word/2010/wordprocessingCanvas" xmlns:mo="http://schemas.microsoft.com/office/mac/office/2008/main" xmlns:mc="http://schemas.openxmlformats.org/markup-compatibility/2006" xmlns:mv="urn:schemas-microsoft-com:mac:vml" xmlns:o="urn:schemas-microsoft-com:office:office" xmlns:r="http://schemas.openxmlformats.org/officeDocument/2006/relationships" xmlns:m="http://schemas.openxmlformats.org/officeDocument/2006/math" xmlns:v="urn:schemas-microsoft-com:vml" xmlns:wp14="http://schemas.microsoft.com/office/word/2010/wordprocessingDrawing" xmlns:wp="http://schemas.openxmlformats.org/drawingml/2006/wordprocessingDrawing" xmlns:w10="urn:schemas-microsoft-com:office:word" xmlns:w="http://schemas.openxmlformats.org/wordprocessingml/2006/main" xmlns:w14="http://schemas.microsoft.com/office/word/2010/wordml" xmlns:wpg="http://schemas.microsoft.com/office/word/2010/wordprocessingGroup" xmlns:wpi="http://schemas.microsoft.com/office/word/2010/wordprocessingInk" xmlns:wne="http://schemas.microsoft.com/office/word/2006/wordml" xmlns:wps="http://schemas.microsoft.com/office/word/2010/wordprocessingShape" mc:Ignorable="w14 wp14">
   <w:abstractNum w:abstractNumId="0">
     <w:nsid w:val="0198644D"/>
     <w:multiLevelType w:val="hybridMultilevel"/>
@@ -2881,6 +2821,120 @@
     </w:lvl>
   </w:abstractNum>
   <w:abstractNum w:abstractNumId="1">
+    <w:nsid w:val="03865AC5"/>
+    <w:multiLevelType w:val="hybridMultilevel"/>
+    <w:tmpl w:val="EF6C8234"/>
+    <w:lvl w:ilvl="0" w:tplc="157A375A">
+      <w:start w:val="1"/>
+      <w:numFmt w:val="bullet"/>
+      <w:lvlText w:val=""/>
+      <w:lvlJc w:val="left"/>
+      <w:pPr>
+        <w:ind w:left="840" w:hanging="480"/>
+      </w:pPr>
+      <w:rPr>
+        <w:rFonts w:ascii="Symbol" w:hAnsi="Symbol" w:hint="default"/>
+        <w:color w:val="auto"/>
+      </w:rPr>
+    </w:lvl>
+    <w:lvl w:ilvl="1" w:tplc="14090003" w:tentative="1">
+      <w:start w:val="1"/>
+      <w:numFmt w:val="bullet"/>
+      <w:lvlText w:val="o"/>
+      <w:lvlJc w:val="left"/>
+      <w:pPr>
+        <w:ind w:left="1440" w:hanging="360"/>
+      </w:pPr>
+      <w:rPr>
+        <w:rFonts w:ascii="Courier New" w:hAnsi="Courier New" w:cs="Courier New" w:hint="default"/>
+      </w:rPr>
+    </w:lvl>
+    <w:lvl w:ilvl="2" w:tplc="14090005" w:tentative="1">
+      <w:start w:val="1"/>
+      <w:numFmt w:val="bullet"/>
+      <w:lvlText w:val=""/>
+      <w:lvlJc w:val="left"/>
+      <w:pPr>
+        <w:ind w:left="2160" w:hanging="360"/>
+      </w:pPr>
+      <w:rPr>
+        <w:rFonts w:ascii="Wingdings" w:hAnsi="Wingdings" w:hint="default"/>
+      </w:rPr>
+    </w:lvl>
+    <w:lvl w:ilvl="3" w:tplc="14090001" w:tentative="1">
+      <w:start w:val="1"/>
+      <w:numFmt w:val="bullet"/>
+      <w:lvlText w:val=""/>
+      <w:lvlJc w:val="left"/>
+      <w:pPr>
+        <w:ind w:left="2880" w:hanging="360"/>
+      </w:pPr>
+      <w:rPr>
+        <w:rFonts w:ascii="Symbol" w:hAnsi="Symbol" w:hint="default"/>
+      </w:rPr>
+    </w:lvl>
+    <w:lvl w:ilvl="4" w:tplc="14090003" w:tentative="1">
+      <w:start w:val="1"/>
+      <w:numFmt w:val="bullet"/>
+      <w:lvlText w:val="o"/>
+      <w:lvlJc w:val="left"/>
+      <w:pPr>
+        <w:ind w:left="3600" w:hanging="360"/>
+      </w:pPr>
+      <w:rPr>
+        <w:rFonts w:ascii="Courier New" w:hAnsi="Courier New" w:cs="Courier New" w:hint="default"/>
+      </w:rPr>
+    </w:lvl>
+    <w:lvl w:ilvl="5" w:tplc="14090005" w:tentative="1">
+      <w:start w:val="1"/>
+      <w:numFmt w:val="bullet"/>
+      <w:lvlText w:val=""/>
+      <w:lvlJc w:val="left"/>
+      <w:pPr>
+        <w:ind w:left="4320" w:hanging="360"/>
+      </w:pPr>
+      <w:rPr>
+        <w:rFonts w:ascii="Wingdings" w:hAnsi="Wingdings" w:hint="default"/>
+      </w:rPr>
+    </w:lvl>
+    <w:lvl w:ilvl="6" w:tplc="14090001" w:tentative="1">
+      <w:start w:val="1"/>
+      <w:numFmt w:val="bullet"/>
+      <w:lvlText w:val=""/>
+      <w:lvlJc w:val="left"/>
+      <w:pPr>
+        <w:ind w:left="5040" w:hanging="360"/>
+      </w:pPr>
+      <w:rPr>
+        <w:rFonts w:ascii="Symbol" w:hAnsi="Symbol" w:hint="default"/>
+      </w:rPr>
+    </w:lvl>
+    <w:lvl w:ilvl="7" w:tplc="14090003" w:tentative="1">
+      <w:start w:val="1"/>
+      <w:numFmt w:val="bullet"/>
+      <w:lvlText w:val="o"/>
+      <w:lvlJc w:val="left"/>
+      <w:pPr>
+        <w:ind w:left="5760" w:hanging="360"/>
+      </w:pPr>
+      <w:rPr>
+        <w:rFonts w:ascii="Courier New" w:hAnsi="Courier New" w:cs="Courier New" w:hint="default"/>
+      </w:rPr>
+    </w:lvl>
+    <w:lvl w:ilvl="8" w:tplc="14090005" w:tentative="1">
+      <w:start w:val="1"/>
+      <w:numFmt w:val="bullet"/>
+      <w:lvlText w:val=""/>
+      <w:lvlJc w:val="left"/>
+      <w:pPr>
+        <w:ind w:left="6480" w:hanging="360"/>
+      </w:pPr>
+      <w:rPr>
+        <w:rFonts w:ascii="Wingdings" w:hAnsi="Wingdings" w:hint="default"/>
+      </w:rPr>
+    </w:lvl>
+  </w:abstractNum>
+  <w:abstractNum w:abstractNumId="2">
     <w:nsid w:val="1720645C"/>
     <w:multiLevelType w:val="hybridMultilevel"/>
     <w:tmpl w:val="B400D304"/>
@@ -2993,7 +3047,7 @@
       </w:rPr>
     </w:lvl>
   </w:abstractNum>
-  <w:abstractNum w:abstractNumId="2">
+  <w:abstractNum w:abstractNumId="3">
     <w:nsid w:val="1990605B"/>
     <w:multiLevelType w:val="hybridMultilevel"/>
     <w:tmpl w:val="D2186B0C"/>
@@ -3082,7 +3136,7 @@
       </w:pPr>
     </w:lvl>
   </w:abstractNum>
-  <w:abstractNum w:abstractNumId="3">
+  <w:abstractNum w:abstractNumId="4">
     <w:nsid w:val="1CD419FC"/>
     <w:multiLevelType w:val="multilevel"/>
     <w:tmpl w:val="8FB0BA6A"/>
@@ -3195,7 +3249,7 @@
       </w:rPr>
     </w:lvl>
   </w:abstractNum>
-  <w:abstractNum w:abstractNumId="4">
+  <w:abstractNum w:abstractNumId="5">
     <w:nsid w:val="25130FCE"/>
     <w:multiLevelType w:val="hybridMultilevel"/>
     <w:tmpl w:val="05D8A05E"/>
@@ -3308,7 +3362,7 @@
       </w:rPr>
     </w:lvl>
   </w:abstractNum>
-  <w:abstractNum w:abstractNumId="5">
+  <w:abstractNum w:abstractNumId="6">
     <w:nsid w:val="27EC3D9C"/>
     <w:multiLevelType w:val="hybridMultilevel"/>
     <w:tmpl w:val="A67209F4"/>
@@ -3421,7 +3475,7 @@
       </w:rPr>
     </w:lvl>
   </w:abstractNum>
-  <w:abstractNum w:abstractNumId="6">
+  <w:abstractNum w:abstractNumId="7">
     <w:nsid w:val="345A1F9F"/>
     <w:multiLevelType w:val="hybridMultilevel"/>
     <w:tmpl w:val="97620652"/>
@@ -3534,7 +3588,7 @@
       </w:rPr>
     </w:lvl>
   </w:abstractNum>
-  <w:abstractNum w:abstractNumId="7">
+  <w:abstractNum w:abstractNumId="8">
     <w:nsid w:val="3D4F40ED"/>
     <w:multiLevelType w:val="hybridMultilevel"/>
     <w:tmpl w:val="AC14E712"/>
@@ -3623,7 +3677,120 @@
       </w:pPr>
     </w:lvl>
   </w:abstractNum>
-  <w:abstractNum w:abstractNumId="8">
+  <w:abstractNum w:abstractNumId="9">
+    <w:nsid w:val="48994DA3"/>
+    <w:multiLevelType w:val="hybridMultilevel"/>
+    <w:tmpl w:val="444210C0"/>
+    <w:lvl w:ilvl="0" w:tplc="14090001">
+      <w:start w:val="1"/>
+      <w:numFmt w:val="bullet"/>
+      <w:lvlText w:val=""/>
+      <w:lvlJc w:val="left"/>
+      <w:pPr>
+        <w:ind w:left="840" w:hanging="480"/>
+      </w:pPr>
+      <w:rPr>
+        <w:rFonts w:ascii="Symbol" w:hAnsi="Symbol" w:hint="default"/>
+      </w:rPr>
+    </w:lvl>
+    <w:lvl w:ilvl="1" w:tplc="14090001">
+      <w:start w:val="1"/>
+      <w:numFmt w:val="bullet"/>
+      <w:lvlText w:val=""/>
+      <w:lvlJc w:val="left"/>
+      <w:pPr>
+        <w:ind w:left="1440" w:hanging="360"/>
+      </w:pPr>
+      <w:rPr>
+        <w:rFonts w:ascii="Symbol" w:hAnsi="Symbol" w:hint="default"/>
+      </w:rPr>
+    </w:lvl>
+    <w:lvl w:ilvl="2" w:tplc="14090005">
+      <w:start w:val="1"/>
+      <w:numFmt w:val="bullet"/>
+      <w:lvlText w:val=""/>
+      <w:lvlJc w:val="left"/>
+      <w:pPr>
+        <w:ind w:left="2160" w:hanging="360"/>
+      </w:pPr>
+      <w:rPr>
+        <w:rFonts w:ascii="Wingdings" w:hAnsi="Wingdings" w:hint="default"/>
+      </w:rPr>
+    </w:lvl>
+    <w:lvl w:ilvl="3" w:tplc="14090001" w:tentative="1">
+      <w:start w:val="1"/>
+      <w:numFmt w:val="bullet"/>
+      <w:lvlText w:val=""/>
+      <w:lvlJc w:val="left"/>
+      <w:pPr>
+        <w:ind w:left="2880" w:hanging="360"/>
+      </w:pPr>
+      <w:rPr>
+        <w:rFonts w:ascii="Symbol" w:hAnsi="Symbol" w:hint="default"/>
+      </w:rPr>
+    </w:lvl>
+    <w:lvl w:ilvl="4" w:tplc="14090003" w:tentative="1">
+      <w:start w:val="1"/>
+      <w:numFmt w:val="bullet"/>
+      <w:lvlText w:val="o"/>
+      <w:lvlJc w:val="left"/>
+      <w:pPr>
+        <w:ind w:left="3600" w:hanging="360"/>
+      </w:pPr>
+      <w:rPr>
+        <w:rFonts w:ascii="Courier New" w:hAnsi="Courier New" w:cs="Courier New" w:hint="default"/>
+      </w:rPr>
+    </w:lvl>
+    <w:lvl w:ilvl="5" w:tplc="14090005" w:tentative="1">
+      <w:start w:val="1"/>
+      <w:numFmt w:val="bullet"/>
+      <w:lvlText w:val=""/>
+      <w:lvlJc w:val="left"/>
+      <w:pPr>
+        <w:ind w:left="4320" w:hanging="360"/>
+      </w:pPr>
+      <w:rPr>
+        <w:rFonts w:ascii="Wingdings" w:hAnsi="Wingdings" w:hint="default"/>
+      </w:rPr>
+    </w:lvl>
+    <w:lvl w:ilvl="6" w:tplc="14090001" w:tentative="1">
+      <w:start w:val="1"/>
+      <w:numFmt w:val="bullet"/>
+      <w:lvlText w:val=""/>
+      <w:lvlJc w:val="left"/>
+      <w:pPr>
+        <w:ind w:left="5040" w:hanging="360"/>
+      </w:pPr>
+      <w:rPr>
+        <w:rFonts w:ascii="Symbol" w:hAnsi="Symbol" w:hint="default"/>
+      </w:rPr>
+    </w:lvl>
+    <w:lvl w:ilvl="7" w:tplc="14090003" w:tentative="1">
+      <w:start w:val="1"/>
+      <w:numFmt w:val="bullet"/>
+      <w:lvlText w:val="o"/>
+      <w:lvlJc w:val="left"/>
+      <w:pPr>
+        <w:ind w:left="5760" w:hanging="360"/>
+      </w:pPr>
+      <w:rPr>
+        <w:rFonts w:ascii="Courier New" w:hAnsi="Courier New" w:cs="Courier New" w:hint="default"/>
+      </w:rPr>
+    </w:lvl>
+    <w:lvl w:ilvl="8" w:tplc="14090005" w:tentative="1">
+      <w:start w:val="1"/>
+      <w:numFmt w:val="bullet"/>
+      <w:lvlText w:val=""/>
+      <w:lvlJc w:val="left"/>
+      <w:pPr>
+        <w:ind w:left="6480" w:hanging="360"/>
+      </w:pPr>
+      <w:rPr>
+        <w:rFonts w:ascii="Wingdings" w:hAnsi="Wingdings" w:hint="default"/>
+      </w:rPr>
+    </w:lvl>
+  </w:abstractNum>
+  <w:abstractNum w:abstractNumId="10">
     <w:nsid w:val="4A236116"/>
     <w:multiLevelType w:val="hybridMultilevel"/>
     <w:tmpl w:val="B63486AA"/>
@@ -3736,7 +3903,7 @@
       </w:rPr>
     </w:lvl>
   </w:abstractNum>
-  <w:abstractNum w:abstractNumId="9">
+  <w:abstractNum w:abstractNumId="11">
     <w:nsid w:val="503D7F31"/>
     <w:multiLevelType w:val="multilevel"/>
     <w:tmpl w:val="83A60C12"/>
@@ -3885,7 +4052,233 @@
       </w:rPr>
     </w:lvl>
   </w:abstractNum>
-  <w:abstractNum w:abstractNumId="10">
+  <w:abstractNum w:abstractNumId="12">
+    <w:nsid w:val="553F0BF2"/>
+    <w:multiLevelType w:val="hybridMultilevel"/>
+    <w:tmpl w:val="E89677BE"/>
+    <w:lvl w:ilvl="0" w:tplc="14090003">
+      <w:start w:val="1"/>
+      <w:numFmt w:val="bullet"/>
+      <w:lvlText w:val="o"/>
+      <w:lvlJc w:val="left"/>
+      <w:pPr>
+        <w:ind w:left="1560" w:hanging="480"/>
+      </w:pPr>
+      <w:rPr>
+        <w:rFonts w:ascii="Courier New" w:hAnsi="Courier New" w:cs="Courier New" w:hint="default"/>
+      </w:rPr>
+    </w:lvl>
+    <w:lvl w:ilvl="1" w:tplc="14090003" w:tentative="1">
+      <w:start w:val="1"/>
+      <w:numFmt w:val="bullet"/>
+      <w:lvlText w:val="o"/>
+      <w:lvlJc w:val="left"/>
+      <w:pPr>
+        <w:ind w:left="2160" w:hanging="360"/>
+      </w:pPr>
+      <w:rPr>
+        <w:rFonts w:ascii="Courier New" w:hAnsi="Courier New" w:cs="Courier New" w:hint="default"/>
+      </w:rPr>
+    </w:lvl>
+    <w:lvl w:ilvl="2" w:tplc="14090005" w:tentative="1">
+      <w:start w:val="1"/>
+      <w:numFmt w:val="bullet"/>
+      <w:lvlText w:val=""/>
+      <w:lvlJc w:val="left"/>
+      <w:pPr>
+        <w:ind w:left="2880" w:hanging="360"/>
+      </w:pPr>
+      <w:rPr>
+        <w:rFonts w:ascii="Wingdings" w:hAnsi="Wingdings" w:hint="default"/>
+      </w:rPr>
+    </w:lvl>
+    <w:lvl w:ilvl="3" w:tplc="14090001" w:tentative="1">
+      <w:start w:val="1"/>
+      <w:numFmt w:val="bullet"/>
+      <w:lvlText w:val=""/>
+      <w:lvlJc w:val="left"/>
+      <w:pPr>
+        <w:ind w:left="3600" w:hanging="360"/>
+      </w:pPr>
+      <w:rPr>
+        <w:rFonts w:ascii="Symbol" w:hAnsi="Symbol" w:hint="default"/>
+      </w:rPr>
+    </w:lvl>
+    <w:lvl w:ilvl="4" w:tplc="14090003" w:tentative="1">
+      <w:start w:val="1"/>
+      <w:numFmt w:val="bullet"/>
+      <w:lvlText w:val="o"/>
+      <w:lvlJc w:val="left"/>
+      <w:pPr>
+        <w:ind w:left="4320" w:hanging="360"/>
+      </w:pPr>
+      <w:rPr>
+        <w:rFonts w:ascii="Courier New" w:hAnsi="Courier New" w:cs="Courier New" w:hint="default"/>
+      </w:rPr>
+    </w:lvl>
+    <w:lvl w:ilvl="5" w:tplc="14090005" w:tentative="1">
+      <w:start w:val="1"/>
+      <w:numFmt w:val="bullet"/>
+      <w:lvlText w:val=""/>
+      <w:lvlJc w:val="left"/>
+      <w:pPr>
+        <w:ind w:left="5040" w:hanging="360"/>
+      </w:pPr>
+      <w:rPr>
+        <w:rFonts w:ascii="Wingdings" w:hAnsi="Wingdings" w:hint="default"/>
+      </w:rPr>
+    </w:lvl>
+    <w:lvl w:ilvl="6" w:tplc="14090001" w:tentative="1">
+      <w:start w:val="1"/>
+      <w:numFmt w:val="bullet"/>
+      <w:lvlText w:val=""/>
+      <w:lvlJc w:val="left"/>
+      <w:pPr>
+        <w:ind w:left="5760" w:hanging="360"/>
+      </w:pPr>
+      <w:rPr>
+        <w:rFonts w:ascii="Symbol" w:hAnsi="Symbol" w:hint="default"/>
+      </w:rPr>
+    </w:lvl>
+    <w:lvl w:ilvl="7" w:tplc="14090003" w:tentative="1">
+      <w:start w:val="1"/>
+      <w:numFmt w:val="bullet"/>
+      <w:lvlText w:val="o"/>
+      <w:lvlJc w:val="left"/>
+      <w:pPr>
+        <w:ind w:left="6480" w:hanging="360"/>
+      </w:pPr>
+      <w:rPr>
+        <w:rFonts w:ascii="Courier New" w:hAnsi="Courier New" w:cs="Courier New" w:hint="default"/>
+      </w:rPr>
+    </w:lvl>
+    <w:lvl w:ilvl="8" w:tplc="14090005" w:tentative="1">
+      <w:start w:val="1"/>
+      <w:numFmt w:val="bullet"/>
+      <w:lvlText w:val=""/>
+      <w:lvlJc w:val="left"/>
+      <w:pPr>
+        <w:ind w:left="7200" w:hanging="360"/>
+      </w:pPr>
+      <w:rPr>
+        <w:rFonts w:ascii="Wingdings" w:hAnsi="Wingdings" w:hint="default"/>
+      </w:rPr>
+    </w:lvl>
+  </w:abstractNum>
+  <w:abstractNum w:abstractNumId="13">
+    <w:nsid w:val="5F906B60"/>
+    <w:multiLevelType w:val="hybridMultilevel"/>
+    <w:tmpl w:val="0FCEA6D2"/>
+    <w:lvl w:ilvl="0" w:tplc="14090001">
+      <w:start w:val="1"/>
+      <w:numFmt w:val="bullet"/>
+      <w:lvlText w:val=""/>
+      <w:lvlJc w:val="left"/>
+      <w:pPr>
+        <w:ind w:left="840" w:hanging="480"/>
+      </w:pPr>
+      <w:rPr>
+        <w:rFonts w:ascii="Symbol" w:hAnsi="Symbol" w:hint="default"/>
+      </w:rPr>
+    </w:lvl>
+    <w:lvl w:ilvl="1" w:tplc="14090001">
+      <w:start w:val="1"/>
+      <w:numFmt w:val="bullet"/>
+      <w:lvlText w:val=""/>
+      <w:lvlJc w:val="left"/>
+      <w:pPr>
+        <w:ind w:left="1440" w:hanging="360"/>
+      </w:pPr>
+      <w:rPr>
+        <w:rFonts w:ascii="Symbol" w:hAnsi="Symbol" w:hint="default"/>
+      </w:rPr>
+    </w:lvl>
+    <w:lvl w:ilvl="2" w:tplc="14090005">
+      <w:start w:val="1"/>
+      <w:numFmt w:val="bullet"/>
+      <w:lvlText w:val=""/>
+      <w:lvlJc w:val="left"/>
+      <w:pPr>
+        <w:ind w:left="2160" w:hanging="360"/>
+      </w:pPr>
+      <w:rPr>
+        <w:rFonts w:ascii="Wingdings" w:hAnsi="Wingdings" w:hint="default"/>
+      </w:rPr>
+    </w:lvl>
+    <w:lvl w:ilvl="3" w:tplc="14090001" w:tentative="1">
+      <w:start w:val="1"/>
+      <w:numFmt w:val="bullet"/>
+      <w:lvlText w:val=""/>
+      <w:lvlJc w:val="left"/>
+      <w:pPr>
+        <w:ind w:left="2880" w:hanging="360"/>
+      </w:pPr>
+      <w:rPr>
+        <w:rFonts w:ascii="Symbol" w:hAnsi="Symbol" w:hint="default"/>
+      </w:rPr>
+    </w:lvl>
+    <w:lvl w:ilvl="4" w:tplc="14090003" w:tentative="1">
+      <w:start w:val="1"/>
+      <w:numFmt w:val="bullet"/>
+      <w:lvlText w:val="o"/>
+      <w:lvlJc w:val="left"/>
+      <w:pPr>
+        <w:ind w:left="3600" w:hanging="360"/>
+      </w:pPr>
+      <w:rPr>
+        <w:rFonts w:ascii="Courier New" w:hAnsi="Courier New" w:cs="Courier New" w:hint="default"/>
+      </w:rPr>
+    </w:lvl>
+    <w:lvl w:ilvl="5" w:tplc="14090005" w:tentative="1">
+      <w:start w:val="1"/>
+      <w:numFmt w:val="bullet"/>
+      <w:lvlText w:val=""/>
+      <w:lvlJc w:val="left"/>
+      <w:pPr>
+        <w:ind w:left="4320" w:hanging="360"/>
+      </w:pPr>
+      <w:rPr>
+        <w:rFonts w:ascii="Wingdings" w:hAnsi="Wingdings" w:hint="default"/>
+      </w:rPr>
+    </w:lvl>
+    <w:lvl w:ilvl="6" w:tplc="14090001" w:tentative="1">
+      <w:start w:val="1"/>
+      <w:numFmt w:val="bullet"/>
+      <w:lvlText w:val=""/>
+      <w:lvlJc w:val="left"/>
+      <w:pPr>
+        <w:ind w:left="5040" w:hanging="360"/>
+      </w:pPr>
+      <w:rPr>
+        <w:rFonts w:ascii="Symbol" w:hAnsi="Symbol" w:hint="default"/>
+      </w:rPr>
+    </w:lvl>
+    <w:lvl w:ilvl="7" w:tplc="14090003" w:tentative="1">
+      <w:start w:val="1"/>
+      <w:numFmt w:val="bullet"/>
+      <w:lvlText w:val="o"/>
+      <w:lvlJc w:val="left"/>
+      <w:pPr>
+        <w:ind w:left="5760" w:hanging="360"/>
+      </w:pPr>
+      <w:rPr>
+        <w:rFonts w:ascii="Courier New" w:hAnsi="Courier New" w:cs="Courier New" w:hint="default"/>
+      </w:rPr>
+    </w:lvl>
+    <w:lvl w:ilvl="8" w:tplc="14090005" w:tentative="1">
+      <w:start w:val="1"/>
+      <w:numFmt w:val="bullet"/>
+      <w:lvlText w:val=""/>
+      <w:lvlJc w:val="left"/>
+      <w:pPr>
+        <w:ind w:left="6480" w:hanging="360"/>
+      </w:pPr>
+      <w:rPr>
+        <w:rFonts w:ascii="Wingdings" w:hAnsi="Wingdings" w:hint="default"/>
+      </w:rPr>
+    </w:lvl>
+  </w:abstractNum>
+  <w:abstractNum w:abstractNumId="14">
     <w:nsid w:val="62AE07CB"/>
     <w:multiLevelType w:val="hybridMultilevel"/>
     <w:tmpl w:val="5BBE0BC0"/>
@@ -3998,7 +4391,233 @@
       </w:rPr>
     </w:lvl>
   </w:abstractNum>
-  <w:abstractNum w:abstractNumId="11">
+  <w:abstractNum w:abstractNumId="15">
+    <w:nsid w:val="6C7F003F"/>
+    <w:multiLevelType w:val="hybridMultilevel"/>
+    <w:tmpl w:val="43521CDE"/>
+    <w:lvl w:ilvl="0" w:tplc="14090001">
+      <w:start w:val="1"/>
+      <w:numFmt w:val="bullet"/>
+      <w:lvlText w:val=""/>
+      <w:lvlJc w:val="left"/>
+      <w:pPr>
+        <w:ind w:left="840" w:hanging="480"/>
+      </w:pPr>
+      <w:rPr>
+        <w:rFonts w:ascii="Symbol" w:hAnsi="Symbol" w:hint="default"/>
+      </w:rPr>
+    </w:lvl>
+    <w:lvl w:ilvl="1" w:tplc="04090003" w:tentative="1">
+      <w:start w:val="1"/>
+      <w:numFmt w:val="bullet"/>
+      <w:lvlText w:val=""/>
+      <w:lvlJc w:val="left"/>
+      <w:pPr>
+        <w:ind w:left="1320" w:hanging="480"/>
+      </w:pPr>
+      <w:rPr>
+        <w:rFonts w:ascii="Wingdings" w:hAnsi="Wingdings" w:hint="default"/>
+      </w:rPr>
+    </w:lvl>
+    <w:lvl w:ilvl="2" w:tplc="04090005" w:tentative="1">
+      <w:start w:val="1"/>
+      <w:numFmt w:val="bullet"/>
+      <w:lvlText w:val=""/>
+      <w:lvlJc w:val="left"/>
+      <w:pPr>
+        <w:ind w:left="1800" w:hanging="480"/>
+      </w:pPr>
+      <w:rPr>
+        <w:rFonts w:ascii="Wingdings" w:hAnsi="Wingdings" w:hint="default"/>
+      </w:rPr>
+    </w:lvl>
+    <w:lvl w:ilvl="3" w:tplc="04090001" w:tentative="1">
+      <w:start w:val="1"/>
+      <w:numFmt w:val="bullet"/>
+      <w:lvlText w:val=""/>
+      <w:lvlJc w:val="left"/>
+      <w:pPr>
+        <w:ind w:left="2280" w:hanging="480"/>
+      </w:pPr>
+      <w:rPr>
+        <w:rFonts w:ascii="Wingdings" w:hAnsi="Wingdings" w:hint="default"/>
+      </w:rPr>
+    </w:lvl>
+    <w:lvl w:ilvl="4" w:tplc="04090003" w:tentative="1">
+      <w:start w:val="1"/>
+      <w:numFmt w:val="bullet"/>
+      <w:lvlText w:val=""/>
+      <w:lvlJc w:val="left"/>
+      <w:pPr>
+        <w:ind w:left="2760" w:hanging="480"/>
+      </w:pPr>
+      <w:rPr>
+        <w:rFonts w:ascii="Wingdings" w:hAnsi="Wingdings" w:hint="default"/>
+      </w:rPr>
+    </w:lvl>
+    <w:lvl w:ilvl="5" w:tplc="04090005" w:tentative="1">
+      <w:start w:val="1"/>
+      <w:numFmt w:val="bullet"/>
+      <w:lvlText w:val=""/>
+      <w:lvlJc w:val="left"/>
+      <w:pPr>
+        <w:ind w:left="3240" w:hanging="480"/>
+      </w:pPr>
+      <w:rPr>
+        <w:rFonts w:ascii="Wingdings" w:hAnsi="Wingdings" w:hint="default"/>
+      </w:rPr>
+    </w:lvl>
+    <w:lvl w:ilvl="6" w:tplc="04090001" w:tentative="1">
+      <w:start w:val="1"/>
+      <w:numFmt w:val="bullet"/>
+      <w:lvlText w:val=""/>
+      <w:lvlJc w:val="left"/>
+      <w:pPr>
+        <w:ind w:left="3720" w:hanging="480"/>
+      </w:pPr>
+      <w:rPr>
+        <w:rFonts w:ascii="Wingdings" w:hAnsi="Wingdings" w:hint="default"/>
+      </w:rPr>
+    </w:lvl>
+    <w:lvl w:ilvl="7" w:tplc="04090003" w:tentative="1">
+      <w:start w:val="1"/>
+      <w:numFmt w:val="bullet"/>
+      <w:lvlText w:val=""/>
+      <w:lvlJc w:val="left"/>
+      <w:pPr>
+        <w:ind w:left="4200" w:hanging="480"/>
+      </w:pPr>
+      <w:rPr>
+        <w:rFonts w:ascii="Wingdings" w:hAnsi="Wingdings" w:hint="default"/>
+      </w:rPr>
+    </w:lvl>
+    <w:lvl w:ilvl="8" w:tplc="04090005" w:tentative="1">
+      <w:start w:val="1"/>
+      <w:numFmt w:val="bullet"/>
+      <w:lvlText w:val=""/>
+      <w:lvlJc w:val="left"/>
+      <w:pPr>
+        <w:ind w:left="4680" w:hanging="480"/>
+      </w:pPr>
+      <w:rPr>
+        <w:rFonts w:ascii="Wingdings" w:hAnsi="Wingdings" w:hint="default"/>
+      </w:rPr>
+    </w:lvl>
+  </w:abstractNum>
+  <w:abstractNum w:abstractNumId="16">
+    <w:nsid w:val="6EE171DB"/>
+    <w:multiLevelType w:val="hybridMultilevel"/>
+    <w:tmpl w:val="592C60E2"/>
+    <w:lvl w:ilvl="0" w:tplc="14090003">
+      <w:start w:val="1"/>
+      <w:numFmt w:val="bullet"/>
+      <w:lvlText w:val="o"/>
+      <w:lvlJc w:val="left"/>
+      <w:pPr>
+        <w:ind w:left="1560" w:hanging="480"/>
+      </w:pPr>
+      <w:rPr>
+        <w:rFonts w:ascii="Courier New" w:hAnsi="Courier New" w:cs="Courier New" w:hint="default"/>
+      </w:rPr>
+    </w:lvl>
+    <w:lvl w:ilvl="1" w:tplc="14090003" w:tentative="1">
+      <w:start w:val="1"/>
+      <w:numFmt w:val="bullet"/>
+      <w:lvlText w:val="o"/>
+      <w:lvlJc w:val="left"/>
+      <w:pPr>
+        <w:ind w:left="1800" w:hanging="360"/>
+      </w:pPr>
+      <w:rPr>
+        <w:rFonts w:ascii="Courier New" w:hAnsi="Courier New" w:cs="Courier New" w:hint="default"/>
+      </w:rPr>
+    </w:lvl>
+    <w:lvl w:ilvl="2" w:tplc="14090005" w:tentative="1">
+      <w:start w:val="1"/>
+      <w:numFmt w:val="bullet"/>
+      <w:lvlText w:val=""/>
+      <w:lvlJc w:val="left"/>
+      <w:pPr>
+        <w:ind w:left="2520" w:hanging="360"/>
+      </w:pPr>
+      <w:rPr>
+        <w:rFonts w:ascii="Wingdings" w:hAnsi="Wingdings" w:hint="default"/>
+      </w:rPr>
+    </w:lvl>
+    <w:lvl w:ilvl="3" w:tplc="14090001" w:tentative="1">
+      <w:start w:val="1"/>
+      <w:numFmt w:val="bullet"/>
+      <w:lvlText w:val=""/>
+      <w:lvlJc w:val="left"/>
+      <w:pPr>
+        <w:ind w:left="3240" w:hanging="360"/>
+      </w:pPr>
+      <w:rPr>
+        <w:rFonts w:ascii="Symbol" w:hAnsi="Symbol" w:hint="default"/>
+      </w:rPr>
+    </w:lvl>
+    <w:lvl w:ilvl="4" w:tplc="14090003" w:tentative="1">
+      <w:start w:val="1"/>
+      <w:numFmt w:val="bullet"/>
+      <w:lvlText w:val="o"/>
+      <w:lvlJc w:val="left"/>
+      <w:pPr>
+        <w:ind w:left="3960" w:hanging="360"/>
+      </w:pPr>
+      <w:rPr>
+        <w:rFonts w:ascii="Courier New" w:hAnsi="Courier New" w:cs="Courier New" w:hint="default"/>
+      </w:rPr>
+    </w:lvl>
+    <w:lvl w:ilvl="5" w:tplc="14090005" w:tentative="1">
+      <w:start w:val="1"/>
+      <w:numFmt w:val="bullet"/>
+      <w:lvlText w:val=""/>
+      <w:lvlJc w:val="left"/>
+      <w:pPr>
+        <w:ind w:left="4680" w:hanging="360"/>
+      </w:pPr>
+      <w:rPr>
+        <w:rFonts w:ascii="Wingdings" w:hAnsi="Wingdings" w:hint="default"/>
+      </w:rPr>
+    </w:lvl>
+    <w:lvl w:ilvl="6" w:tplc="14090001" w:tentative="1">
+      <w:start w:val="1"/>
+      <w:numFmt w:val="bullet"/>
+      <w:lvlText w:val=""/>
+      <w:lvlJc w:val="left"/>
+      <w:pPr>
+        <w:ind w:left="5400" w:hanging="360"/>
+      </w:pPr>
+      <w:rPr>
+        <w:rFonts w:ascii="Symbol" w:hAnsi="Symbol" w:hint="default"/>
+      </w:rPr>
+    </w:lvl>
+    <w:lvl w:ilvl="7" w:tplc="14090003" w:tentative="1">
+      <w:start w:val="1"/>
+      <w:numFmt w:val="bullet"/>
+      <w:lvlText w:val="o"/>
+      <w:lvlJc w:val="left"/>
+      <w:pPr>
+        <w:ind w:left="6120" w:hanging="360"/>
+      </w:pPr>
+      <w:rPr>
+        <w:rFonts w:ascii="Courier New" w:hAnsi="Courier New" w:cs="Courier New" w:hint="default"/>
+      </w:rPr>
+    </w:lvl>
+    <w:lvl w:ilvl="8" w:tplc="14090005" w:tentative="1">
+      <w:start w:val="1"/>
+      <w:numFmt w:val="bullet"/>
+      <w:lvlText w:val=""/>
+      <w:lvlJc w:val="left"/>
+      <w:pPr>
+        <w:ind w:left="6840" w:hanging="360"/>
+      </w:pPr>
+      <w:rPr>
+        <w:rFonts w:ascii="Wingdings" w:hAnsi="Wingdings" w:hint="default"/>
+      </w:rPr>
+    </w:lvl>
+  </w:abstractNum>
+  <w:abstractNum w:abstractNumId="17">
     <w:nsid w:val="72E2070B"/>
     <w:multiLevelType w:val="hybridMultilevel"/>
     <w:tmpl w:val="DB62C0F4"/>
@@ -4111,7 +4730,7 @@
       </w:rPr>
     </w:lvl>
   </w:abstractNum>
-  <w:abstractNum w:abstractNumId="12">
+  <w:abstractNum w:abstractNumId="18">
     <w:nsid w:val="7B536431"/>
     <w:multiLevelType w:val="hybridMultilevel"/>
     <w:tmpl w:val="EDAA2746"/>
@@ -4224,50 +4843,184 @@
       </w:rPr>
     </w:lvl>
   </w:abstractNum>
+  <w:abstractNum w:abstractNumId="19">
+    <w:nsid w:val="7BD278B5"/>
+    <w:multiLevelType w:val="hybridMultilevel"/>
+    <w:tmpl w:val="01A214AE"/>
+    <w:lvl w:ilvl="0" w:tplc="14090003">
+      <w:start w:val="1"/>
+      <w:numFmt w:val="bullet"/>
+      <w:lvlText w:val="o"/>
+      <w:lvlJc w:val="left"/>
+      <w:pPr>
+        <w:ind w:left="1560" w:hanging="480"/>
+      </w:pPr>
+      <w:rPr>
+        <w:rFonts w:ascii="Courier New" w:hAnsi="Courier New" w:cs="Courier New" w:hint="default"/>
+      </w:rPr>
+    </w:lvl>
+    <w:lvl w:ilvl="1" w:tplc="04090003" w:tentative="1">
+      <w:start w:val="1"/>
+      <w:numFmt w:val="bullet"/>
+      <w:lvlText w:val=""/>
+      <w:lvlJc w:val="left"/>
+      <w:pPr>
+        <w:ind w:left="2040" w:hanging="480"/>
+      </w:pPr>
+      <w:rPr>
+        <w:rFonts w:ascii="Wingdings" w:hAnsi="Wingdings" w:hint="default"/>
+      </w:rPr>
+    </w:lvl>
+    <w:lvl w:ilvl="2" w:tplc="04090005" w:tentative="1">
+      <w:start w:val="1"/>
+      <w:numFmt w:val="bullet"/>
+      <w:lvlText w:val=""/>
+      <w:lvlJc w:val="left"/>
+      <w:pPr>
+        <w:ind w:left="2520" w:hanging="480"/>
+      </w:pPr>
+      <w:rPr>
+        <w:rFonts w:ascii="Wingdings" w:hAnsi="Wingdings" w:hint="default"/>
+      </w:rPr>
+    </w:lvl>
+    <w:lvl w:ilvl="3" w:tplc="04090001" w:tentative="1">
+      <w:start w:val="1"/>
+      <w:numFmt w:val="bullet"/>
+      <w:lvlText w:val=""/>
+      <w:lvlJc w:val="left"/>
+      <w:pPr>
+        <w:ind w:left="3000" w:hanging="480"/>
+      </w:pPr>
+      <w:rPr>
+        <w:rFonts w:ascii="Wingdings" w:hAnsi="Wingdings" w:hint="default"/>
+      </w:rPr>
+    </w:lvl>
+    <w:lvl w:ilvl="4" w:tplc="04090003" w:tentative="1">
+      <w:start w:val="1"/>
+      <w:numFmt w:val="bullet"/>
+      <w:lvlText w:val=""/>
+      <w:lvlJc w:val="left"/>
+      <w:pPr>
+        <w:ind w:left="3480" w:hanging="480"/>
+      </w:pPr>
+      <w:rPr>
+        <w:rFonts w:ascii="Wingdings" w:hAnsi="Wingdings" w:hint="default"/>
+      </w:rPr>
+    </w:lvl>
+    <w:lvl w:ilvl="5" w:tplc="04090005" w:tentative="1">
+      <w:start w:val="1"/>
+      <w:numFmt w:val="bullet"/>
+      <w:lvlText w:val=""/>
+      <w:lvlJc w:val="left"/>
+      <w:pPr>
+        <w:ind w:left="3960" w:hanging="480"/>
+      </w:pPr>
+      <w:rPr>
+        <w:rFonts w:ascii="Wingdings" w:hAnsi="Wingdings" w:hint="default"/>
+      </w:rPr>
+    </w:lvl>
+    <w:lvl w:ilvl="6" w:tplc="04090001" w:tentative="1">
+      <w:start w:val="1"/>
+      <w:numFmt w:val="bullet"/>
+      <w:lvlText w:val=""/>
+      <w:lvlJc w:val="left"/>
+      <w:pPr>
+        <w:ind w:left="4440" w:hanging="480"/>
+      </w:pPr>
+      <w:rPr>
+        <w:rFonts w:ascii="Wingdings" w:hAnsi="Wingdings" w:hint="default"/>
+      </w:rPr>
+    </w:lvl>
+    <w:lvl w:ilvl="7" w:tplc="04090003" w:tentative="1">
+      <w:start w:val="1"/>
+      <w:numFmt w:val="bullet"/>
+      <w:lvlText w:val=""/>
+      <w:lvlJc w:val="left"/>
+      <w:pPr>
+        <w:ind w:left="4920" w:hanging="480"/>
+      </w:pPr>
+      <w:rPr>
+        <w:rFonts w:ascii="Wingdings" w:hAnsi="Wingdings" w:hint="default"/>
+      </w:rPr>
+    </w:lvl>
+    <w:lvl w:ilvl="8" w:tplc="04090005" w:tentative="1">
+      <w:start w:val="1"/>
+      <w:numFmt w:val="bullet"/>
+      <w:lvlText w:val=""/>
+      <w:lvlJc w:val="left"/>
+      <w:pPr>
+        <w:ind w:left="5400" w:hanging="480"/>
+      </w:pPr>
+      <w:rPr>
+        <w:rFonts w:ascii="Wingdings" w:hAnsi="Wingdings" w:hint="default"/>
+      </w:rPr>
+    </w:lvl>
+  </w:abstractNum>
   <w:num w:numId="1">
-    <w:abstractNumId w:val="1"/>
+    <w:abstractNumId w:val="2"/>
   </w:num>
   <w:num w:numId="2">
-    <w:abstractNumId w:val="9"/>
+    <w:abstractNumId w:val="11"/>
   </w:num>
   <w:num w:numId="3">
-    <w:abstractNumId w:val="3"/>
+    <w:abstractNumId w:val="4"/>
   </w:num>
   <w:num w:numId="4">
-    <w:abstractNumId w:val="4"/>
+    <w:abstractNumId w:val="5"/>
   </w:num>
   <w:num w:numId="5">
-    <w:abstractNumId w:val="8"/>
+    <w:abstractNumId w:val="10"/>
   </w:num>
   <w:num w:numId="6">
-    <w:abstractNumId w:val="6"/>
+    <w:abstractNumId w:val="7"/>
   </w:num>
   <w:num w:numId="7">
-    <w:abstractNumId w:val="5"/>
+    <w:abstractNumId w:val="6"/>
   </w:num>
   <w:num w:numId="8">
     <w:abstractNumId w:val="0"/>
   </w:num>
   <w:num w:numId="9">
-    <w:abstractNumId w:val="10"/>
+    <w:abstractNumId w:val="14"/>
   </w:num>
   <w:num w:numId="10">
+    <w:abstractNumId w:val="18"/>
+  </w:num>
+  <w:num w:numId="11">
+    <w:abstractNumId w:val="17"/>
+  </w:num>
+  <w:num w:numId="12">
+    <w:abstractNumId w:val="3"/>
+  </w:num>
+  <w:num w:numId="13">
+    <w:abstractNumId w:val="8"/>
+  </w:num>
+  <w:num w:numId="14">
+    <w:abstractNumId w:val="1"/>
+  </w:num>
+  <w:num w:numId="15">
+    <w:abstractNumId w:val="13"/>
+  </w:num>
+  <w:num w:numId="16">
+    <w:abstractNumId w:val="15"/>
+  </w:num>
+  <w:num w:numId="17">
     <w:abstractNumId w:val="12"/>
   </w:num>
-  <w:num w:numId="11">
-    <w:abstractNumId w:val="11"/>
+  <w:num w:numId="18">
+    <w:abstractNumId w:val="19"/>
   </w:num>
-  <w:num w:numId="12">
-    <w:abstractNumId w:val="2"/>
+  <w:num w:numId="19">
+    <w:abstractNumId w:val="9"/>
   </w:num>
-  <w:num w:numId="13">
-    <w:abstractNumId w:val="7"/>
+  <w:num w:numId="20">
+    <w:abstractNumId w:val="16"/>
   </w:num>
 </w:numbering>
 </file>
 
 <file path=word/styles.xml><?xml version="1.0" encoding="utf-8"?>
-<w:styles xmlns:mc="http://schemas.openxmlformats.org/markup-compatibility/2006" xmlns:r="http://schemas.openxmlformats.org/officeDocument/2006/relationships" xmlns:w="http://schemas.openxmlformats.org/wordprocessingml/2006/main" xmlns:w14="http://schemas.microsoft.com/office/word/2010/wordml" xmlns:w15="http://schemas.microsoft.com/office/word/2012/wordml" mc:Ignorable="w14 w15">
+<w:styles xmlns:mc="http://schemas.openxmlformats.org/markup-compatibility/2006" xmlns:r="http://schemas.openxmlformats.org/officeDocument/2006/relationships" xmlns:w="http://schemas.openxmlformats.org/wordprocessingml/2006/main" xmlns:w14="http://schemas.microsoft.com/office/word/2010/wordml" mc:Ignorable="w14">
   <w:docDefaults>
     <w:rPrDefault>
       <w:rPr>
@@ -4283,381 +5036,166 @@
       </w:pPr>
     </w:pPrDefault>
   </w:docDefaults>
-  <w:latentStyles w:defLockedState="0" w:defUIPriority="99" w:defSemiHidden="0" w:defUnhideWhenUsed="0" w:defQFormat="0" w:count="371">
-    <w:lsdException w:name="Normal" w:uiPriority="0" w:qFormat="1"/>
-    <w:lsdException w:name="heading 1" w:uiPriority="9" w:qFormat="1"/>
-    <w:lsdException w:name="heading 2" w:semiHidden="1" w:uiPriority="9" w:unhideWhenUsed="1" w:qFormat="1"/>
-    <w:lsdException w:name="heading 3" w:semiHidden="1" w:uiPriority="9" w:unhideWhenUsed="1" w:qFormat="1"/>
-    <w:lsdException w:name="heading 4" w:semiHidden="1" w:uiPriority="9" w:unhideWhenUsed="1" w:qFormat="1"/>
-    <w:lsdException w:name="heading 5" w:semiHidden="1" w:uiPriority="9" w:unhideWhenUsed="1" w:qFormat="1"/>
-    <w:lsdException w:name="heading 6" w:semiHidden="1" w:uiPriority="9" w:unhideWhenUsed="1" w:qFormat="1"/>
-    <w:lsdException w:name="heading 7" w:semiHidden="1" w:uiPriority="9" w:unhideWhenUsed="1" w:qFormat="1"/>
-    <w:lsdException w:name="heading 8" w:semiHidden="1" w:uiPriority="9" w:unhideWhenUsed="1" w:qFormat="1"/>
-    <w:lsdException w:name="heading 9" w:semiHidden="1" w:uiPriority="9" w:unhideWhenUsed="1" w:qFormat="1"/>
-    <w:lsdException w:name="index 1" w:semiHidden="1" w:unhideWhenUsed="1"/>
-    <w:lsdException w:name="index 2" w:semiHidden="1" w:unhideWhenUsed="1"/>
-    <w:lsdException w:name="index 3" w:semiHidden="1" w:unhideWhenUsed="1"/>
-    <w:lsdException w:name="index 4" w:semiHidden="1" w:unhideWhenUsed="1"/>
-    <w:lsdException w:name="index 5" w:semiHidden="1" w:unhideWhenUsed="1"/>
-    <w:lsdException w:name="index 6" w:semiHidden="1" w:unhideWhenUsed="1"/>
-    <w:lsdException w:name="index 7" w:semiHidden="1" w:unhideWhenUsed="1"/>
-    <w:lsdException w:name="index 8" w:semiHidden="1" w:unhideWhenUsed="1"/>
-    <w:lsdException w:name="index 9" w:semiHidden="1" w:unhideWhenUsed="1"/>
-    <w:lsdException w:name="toc 1" w:semiHidden="1" w:uiPriority="39" w:unhideWhenUsed="1"/>
-    <w:lsdException w:name="toc 2" w:semiHidden="1" w:uiPriority="39" w:unhideWhenUsed="1"/>
-    <w:lsdException w:name="toc 3" w:semiHidden="1" w:uiPriority="39" w:unhideWhenUsed="1"/>
-    <w:lsdException w:name="toc 4" w:semiHidden="1" w:uiPriority="39" w:unhideWhenUsed="1"/>
-    <w:lsdException w:name="toc 5" w:semiHidden="1" w:uiPriority="39" w:unhideWhenUsed="1"/>
-    <w:lsdException w:name="toc 6" w:semiHidden="1" w:uiPriority="39" w:unhideWhenUsed="1"/>
-    <w:lsdException w:name="toc 7" w:semiHidden="1" w:uiPriority="39" w:unhideWhenUsed="1"/>
-    <w:lsdException w:name="toc 8" w:semiHidden="1" w:uiPriority="39" w:unhideWhenUsed="1"/>
-    <w:lsdException w:name="toc 9" w:semiHidden="1" w:uiPriority="39" w:unhideWhenUsed="1"/>
-    <w:lsdException w:name="Normal Indent" w:semiHidden="1" w:unhideWhenUsed="1"/>
-    <w:lsdException w:name="footnote text" w:semiHidden="1" w:unhideWhenUsed="1"/>
-    <w:lsdException w:name="annotation text" w:semiHidden="1" w:unhideWhenUsed="1"/>
-    <w:lsdException w:name="header" w:semiHidden="1" w:unhideWhenUsed="1"/>
-    <w:lsdException w:name="footer" w:semiHidden="1" w:unhideWhenUsed="1"/>
-    <w:lsdException w:name="index heading" w:semiHidden="1" w:unhideWhenUsed="1"/>
-    <w:lsdException w:name="caption" w:semiHidden="1" w:uiPriority="35" w:unhideWhenUsed="1" w:qFormat="1"/>
-    <w:lsdException w:name="table of figures" w:semiHidden="1" w:unhideWhenUsed="1"/>
-    <w:lsdException w:name="envelope address" w:semiHidden="1" w:unhideWhenUsed="1"/>
-    <w:lsdException w:name="envelope return" w:semiHidden="1" w:unhideWhenUsed="1"/>
-    <w:lsdException w:name="footnote reference" w:semiHidden="1" w:unhideWhenUsed="1"/>
-    <w:lsdException w:name="annotation reference" w:semiHidden="1" w:unhideWhenUsed="1"/>
-    <w:lsdException w:name="line number" w:semiHidden="1" w:unhideWhenUsed="1"/>
-    <w:lsdException w:name="page number" w:semiHidden="1" w:unhideWhenUsed="1"/>
-    <w:lsdException w:name="endnote reference" w:semiHidden="1" w:unhideWhenUsed="1"/>
-    <w:lsdException w:name="endnote text" w:semiHidden="1" w:unhideWhenUsed="1"/>
-    <w:lsdException w:name="table of authorities" w:semiHidden="1" w:unhideWhenUsed="1"/>
-    <w:lsdException w:name="macro" w:semiHidden="1" w:unhideWhenUsed="1"/>
-    <w:lsdException w:name="toa heading" w:semiHidden="1" w:unhideWhenUsed="1"/>
-    <w:lsdException w:name="List" w:semiHidden="1" w:unhideWhenUsed="1"/>
-    <w:lsdException w:name="List Bullet" w:semiHidden="1" w:unhideWhenUsed="1"/>
-    <w:lsdException w:name="List Number" w:semiHidden="1" w:unhideWhenUsed="1"/>
-    <w:lsdException w:name="List 2" w:semiHidden="1" w:unhideWhenUsed="1"/>
-    <w:lsdException w:name="List 3" w:semiHidden="1" w:unhideWhenUsed="1"/>
-    <w:lsdException w:name="List 4" w:semiHidden="1" w:unhideWhenUsed="1"/>
-    <w:lsdException w:name="List 5" w:semiHidden="1" w:unhideWhenUsed="1"/>
-    <w:lsdException w:name="List Bullet 2" w:semiHidden="1" w:unhideWhenUsed="1"/>
-    <w:lsdException w:name="List Bullet 3" w:semiHidden="1" w:unhideWhenUsed="1"/>
-    <w:lsdException w:name="List Bullet 4" w:semiHidden="1" w:unhideWhenUsed="1"/>
-    <w:lsdException w:name="List Bullet 5" w:semiHidden="1" w:unhideWhenUsed="1"/>
-    <w:lsdException w:name="List Number 2" w:semiHidden="1" w:unhideWhenUsed="1"/>
-    <w:lsdException w:name="List Number 3" w:semiHidden="1" w:unhideWhenUsed="1"/>
-    <w:lsdException w:name="List Number 4" w:semiHidden="1" w:unhideWhenUsed="1"/>
-    <w:lsdException w:name="List Number 5" w:semiHidden="1" w:unhideWhenUsed="1"/>
-    <w:lsdException w:name="Title" w:uiPriority="10" w:qFormat="1"/>
-    <w:lsdException w:name="Closing" w:semiHidden="1" w:unhideWhenUsed="1"/>
-    <w:lsdException w:name="Signature" w:semiHidden="1" w:unhideWhenUsed="1"/>
-    <w:lsdException w:name="Default Paragraph Font" w:semiHidden="1" w:uiPriority="1" w:unhideWhenUsed="1"/>
-    <w:lsdException w:name="Body Text" w:semiHidden="1" w:unhideWhenUsed="1"/>
-    <w:lsdException w:name="Body Text Indent" w:semiHidden="1" w:unhideWhenUsed="1"/>
-    <w:lsdException w:name="List Continue" w:semiHidden="1" w:unhideWhenUsed="1"/>
-    <w:lsdException w:name="List Continue 2" w:semiHidden="1" w:unhideWhenUsed="1"/>
-    <w:lsdException w:name="List Continue 3" w:semiHidden="1" w:unhideWhenUsed="1"/>
-    <w:lsdException w:name="List Continue 4" w:semiHidden="1" w:unhideWhenUsed="1"/>
-    <w:lsdException w:name="List Continue 5" w:semiHidden="1" w:unhideWhenUsed="1"/>
-    <w:lsdException w:name="Message Header" w:semiHidden="1" w:unhideWhenUsed="1"/>
-    <w:lsdException w:name="Subtitle" w:uiPriority="11" w:qFormat="1"/>
-    <w:lsdException w:name="Salutation" w:semiHidden="1" w:unhideWhenUsed="1"/>
-    <w:lsdException w:name="Date" w:semiHidden="1" w:unhideWhenUsed="1"/>
-    <w:lsdException w:name="Body Text First Indent" w:semiHidden="1" w:unhideWhenUsed="1"/>
-    <w:lsdException w:name="Body Text First Indent 2" w:semiHidden="1" w:unhideWhenUsed="1"/>
-    <w:lsdException w:name="Note Heading" w:semiHidden="1" w:unhideWhenUsed="1"/>
-    <w:lsdException w:name="Body Text 2" w:semiHidden="1" w:unhideWhenUsed="1"/>
-    <w:lsdException w:name="Body Text 3" w:semiHidden="1" w:unhideWhenUsed="1"/>
-    <w:lsdException w:name="Body Text Indent 2" w:semiHidden="1" w:uiPriority="0" w:unhideWhenUsed="1"/>
-    <w:lsdException w:name="Body Text Indent 3" w:semiHidden="1" w:unhideWhenUsed="1"/>
-    <w:lsdException w:name="Block Text" w:semiHidden="1" w:unhideWhenUsed="1"/>
-    <w:lsdException w:name="Hyperlink" w:semiHidden="1" w:unhideWhenUsed="1"/>
-    <w:lsdException w:name="FollowedHyperlink" w:semiHidden="1" w:unhideWhenUsed="1"/>
-    <w:lsdException w:name="Strong" w:uiPriority="22" w:qFormat="1"/>
-    <w:lsdException w:name="Emphasis" w:uiPriority="20" w:qFormat="1"/>
-    <w:lsdException w:name="Document Map" w:semiHidden="1" w:unhideWhenUsed="1"/>
-    <w:lsdException w:name="Plain Text" w:semiHidden="1" w:unhideWhenUsed="1"/>
-    <w:lsdException w:name="E-mail Signature" w:semiHidden="1" w:unhideWhenUsed="1"/>
-    <w:lsdException w:name="HTML Top of Form" w:semiHidden="1" w:unhideWhenUsed="1"/>
-    <w:lsdException w:name="HTML Bottom of Form" w:semiHidden="1" w:unhideWhenUsed="1"/>
-    <w:lsdException w:name="Normal (Web)" w:semiHidden="1" w:unhideWhenUsed="1"/>
-    <w:lsdException w:name="HTML Acronym" w:semiHidden="1" w:unhideWhenUsed="1"/>
-    <w:lsdException w:name="HTML Address" w:semiHidden="1" w:unhideWhenUsed="1"/>
-    <w:lsdException w:name="HTML Cite" w:semiHidden="1" w:unhideWhenUsed="1"/>
-    <w:lsdException w:name="HTML Code" w:semiHidden="1" w:unhideWhenUsed="1"/>
-    <w:lsdException w:name="HTML Definition" w:semiHidden="1" w:unhideWhenUsed="1"/>
-    <w:lsdException w:name="HTML Keyboard" w:semiHidden="1" w:unhideWhenUsed="1"/>
-    <w:lsdException w:name="HTML Preformatted" w:semiHidden="1" w:unhideWhenUsed="1"/>
-    <w:lsdException w:name="HTML Sample" w:semiHidden="1" w:unhideWhenUsed="1"/>
-    <w:lsdException w:name="HTML Typewriter" w:semiHidden="1" w:unhideWhenUsed="1"/>
-    <w:lsdException w:name="HTML Variable" w:semiHidden="1" w:unhideWhenUsed="1"/>
-    <w:lsdException w:name="Normal Table" w:semiHidden="1" w:unhideWhenUsed="1"/>
-    <w:lsdException w:name="annotation subject" w:semiHidden="1" w:unhideWhenUsed="1"/>
-    <w:lsdException w:name="No List" w:semiHidden="1" w:unhideWhenUsed="1"/>
-    <w:lsdException w:name="Outline List 1" w:semiHidden="1" w:unhideWhenUsed="1"/>
-    <w:lsdException w:name="Outline List 2" w:semiHidden="1" w:unhideWhenUsed="1"/>
-    <w:lsdException w:name="Outline List 3" w:semiHidden="1" w:unhideWhenUsed="1"/>
-    <w:lsdException w:name="Table Simple 1" w:semiHidden="1" w:unhideWhenUsed="1"/>
-    <w:lsdException w:name="Table Simple 2" w:semiHidden="1" w:unhideWhenUsed="1"/>
-    <w:lsdException w:name="Table Simple 3" w:semiHidden="1" w:unhideWhenUsed="1"/>
-    <w:lsdException w:name="Table Classic 1" w:semiHidden="1" w:unhideWhenUsed="1"/>
-    <w:lsdException w:name="Table Classic 2" w:semiHidden="1" w:unhideWhenUsed="1"/>
-    <w:lsdException w:name="Table Classic 3" w:semiHidden="1" w:unhideWhenUsed="1"/>
-    <w:lsdException w:name="Table Classic 4" w:semiHidden="1" w:unhideWhenUsed="1"/>
-    <w:lsdException w:name="Table Colorful 1" w:semiHidden="1" w:unhideWhenUsed="1"/>
-    <w:lsdException w:name="Table Colorful 2" w:semiHidden="1" w:unhideWhenUsed="1"/>
-    <w:lsdException w:name="Table Colorful 3" w:semiHidden="1" w:unhideWhenUsed="1"/>
-    <w:lsdException w:name="Table Columns 1" w:semiHidden="1" w:unhideWhenUsed="1"/>
-    <w:lsdException w:name="Table Columns 2" w:semiHidden="1" w:unhideWhenUsed="1"/>
-    <w:lsdException w:name="Table Columns 3" w:semiHidden="1" w:unhideWhenUsed="1"/>
-    <w:lsdException w:name="Table Columns 4" w:semiHidden="1" w:unhideWhenUsed="1"/>
-    <w:lsdException w:name="Table Columns 5" w:semiHidden="1" w:unhideWhenUsed="1"/>
-    <w:lsdException w:name="Table Grid 1" w:semiHidden="1" w:unhideWhenUsed="1"/>
-    <w:lsdException w:name="Table Grid 2" w:semiHidden="1" w:unhideWhenUsed="1"/>
-    <w:lsdException w:name="Table Grid 3" w:semiHidden="1" w:unhideWhenUsed="1"/>
-    <w:lsdException w:name="Table Grid 4" w:semiHidden="1" w:unhideWhenUsed="1"/>
-    <w:lsdException w:name="Table Grid 5" w:semiHidden="1" w:unhideWhenUsed="1"/>
-    <w:lsdException w:name="Table Grid 6" w:semiHidden="1" w:unhideWhenUsed="1"/>
-    <w:lsdException w:name="Table Grid 7" w:semiHidden="1" w:unhideWhenUsed="1"/>
-    <w:lsdException w:name="Table Grid 8" w:semiHidden="1" w:unhideWhenUsed="1"/>
-    <w:lsdException w:name="Table List 1" w:semiHidden="1" w:unhideWhenUsed="1"/>
-    <w:lsdException w:name="Table List 2" w:semiHidden="1" w:unhideWhenUsed="1"/>
-    <w:lsdException w:name="Table List 3" w:semiHidden="1" w:unhideWhenUsed="1"/>
-    <w:lsdException w:name="Table List 4" w:semiHidden="1" w:unhideWhenUsed="1"/>
-    <w:lsdException w:name="Table List 5" w:semiHidden="1" w:unhideWhenUsed="1"/>
-    <w:lsdException w:name="Table List 6" w:semiHidden="1" w:unhideWhenUsed="1"/>
-    <w:lsdException w:name="Table List 7" w:semiHidden="1" w:unhideWhenUsed="1"/>
-    <w:lsdException w:name="Table List 8" w:semiHidden="1" w:unhideWhenUsed="1"/>
-    <w:lsdException w:name="Table 3D effects 1" w:semiHidden="1" w:unhideWhenUsed="1"/>
-    <w:lsdException w:name="Table 3D effects 2" w:semiHidden="1" w:unhideWhenUsed="1"/>
-    <w:lsdException w:name="Table 3D effects 3" w:semiHidden="1" w:unhideWhenUsed="1"/>
-    <w:lsdException w:name="Table Contemporary" w:semiHidden="1" w:unhideWhenUsed="1"/>
-    <w:lsdException w:name="Table Elegant" w:semiHidden="1" w:unhideWhenUsed="1"/>
-    <w:lsdException w:name="Table Professional" w:semiHidden="1" w:unhideWhenUsed="1"/>
-    <w:lsdException w:name="Table Subtle 1" w:semiHidden="1" w:unhideWhenUsed="1"/>
-    <w:lsdException w:name="Table Subtle 2" w:semiHidden="1" w:unhideWhenUsed="1"/>
-    <w:lsdException w:name="Table Web 1" w:semiHidden="1" w:unhideWhenUsed="1"/>
-    <w:lsdException w:name="Table Web 2" w:semiHidden="1" w:unhideWhenUsed="1"/>
-    <w:lsdException w:name="Table Web 3" w:semiHidden="1" w:unhideWhenUsed="1"/>
-    <w:lsdException w:name="Balloon Text" w:semiHidden="1" w:unhideWhenUsed="1"/>
-    <w:lsdException w:name="Table Grid" w:uiPriority="39"/>
-    <w:lsdException w:name="Table Theme" w:semiHidden="1" w:unhideWhenUsed="1"/>
-    <w:lsdException w:name="Placeholder Text" w:semiHidden="1"/>
-    <w:lsdException w:name="No Spacing" w:uiPriority="1" w:qFormat="1"/>
-    <w:lsdException w:name="Light Shading" w:uiPriority="60"/>
-    <w:lsdException w:name="Light List" w:uiPriority="61"/>
-    <w:lsdException w:name="Light Grid" w:uiPriority="62"/>
-    <w:lsdException w:name="Medium Shading 1" w:uiPriority="63"/>
-    <w:lsdException w:name="Medium Shading 2" w:uiPriority="64"/>
-    <w:lsdException w:name="Medium List 1" w:uiPriority="65"/>
-    <w:lsdException w:name="Medium List 2" w:uiPriority="66"/>
-    <w:lsdException w:name="Medium Grid 1" w:uiPriority="67"/>
-    <w:lsdException w:name="Medium Grid 2" w:uiPriority="68"/>
-    <w:lsdException w:name="Medium Grid 3" w:uiPriority="69"/>
-    <w:lsdException w:name="Dark List" w:uiPriority="70"/>
-    <w:lsdException w:name="Colorful Shading" w:uiPriority="71"/>
-    <w:lsdException w:name="Colorful List" w:uiPriority="72"/>
-    <w:lsdException w:name="Colorful Grid" w:uiPriority="73"/>
-    <w:lsdException w:name="Light Shading Accent 1" w:uiPriority="60"/>
-    <w:lsdException w:name="Light List Accent 1" w:uiPriority="61"/>
-    <w:lsdException w:name="Light Grid Accent 1" w:uiPriority="62"/>
-    <w:lsdException w:name="Medium Shading 1 Accent 1" w:uiPriority="63"/>
-    <w:lsdException w:name="Medium Shading 2 Accent 1" w:uiPriority="64"/>
-    <w:lsdException w:name="Medium List 1 Accent 1" w:uiPriority="65"/>
-    <w:lsdException w:name="Revision" w:semiHidden="1"/>
-    <w:lsdException w:name="List Paragraph" w:uiPriority="34" w:qFormat="1"/>
-    <w:lsdException w:name="Quote" w:uiPriority="29" w:qFormat="1"/>
-    <w:lsdException w:name="Intense Quote" w:uiPriority="30" w:qFormat="1"/>
-    <w:lsdException w:name="Medium List 2 Accent 1" w:uiPriority="66"/>
-    <w:lsdException w:name="Medium Grid 1 Accent 1" w:uiPriority="67"/>
-    <w:lsdException w:name="Medium Grid 2 Accent 1" w:uiPriority="68"/>
-    <w:lsdException w:name="Medium Grid 3 Accent 1" w:uiPriority="69"/>
-    <w:lsdException w:name="Dark List Accent 1" w:uiPriority="70"/>
-    <w:lsdException w:name="Colorful Shading Accent 1" w:uiPriority="71"/>
-    <w:lsdException w:name="Colorful List Accent 1" w:uiPriority="72"/>
-    <w:lsdException w:name="Colorful Grid Accent 1" w:uiPriority="73"/>
-    <w:lsdException w:name="Light Shading Accent 2" w:uiPriority="60"/>
-    <w:lsdException w:name="Light List Accent 2" w:uiPriority="61"/>
-    <w:lsdException w:name="Light Grid Accent 2" w:uiPriority="62"/>
-    <w:lsdException w:name="Medium Shading 1 Accent 2" w:uiPriority="63"/>
-    <w:lsdException w:name="Medium Shading 2 Accent 2" w:uiPriority="64"/>
-    <w:lsdException w:name="Medium List 1 Accent 2" w:uiPriority="65"/>
-    <w:lsdException w:name="Medium List 2 Accent 2" w:uiPriority="66"/>
-    <w:lsdException w:name="Medium Grid 1 Accent 2" w:uiPriority="67"/>
-    <w:lsdException w:name="Medium Grid 2 Accent 2" w:uiPriority="68"/>
-    <w:lsdException w:name="Medium Grid 3 Accent 2" w:uiPriority="69"/>
-    <w:lsdException w:name="Dark List Accent 2" w:uiPriority="70"/>
-    <w:lsdException w:name="Colorful Shading Accent 2" w:uiPriority="71"/>
-    <w:lsdException w:name="Colorful List Accent 2" w:uiPriority="72"/>
-    <w:lsdException w:name="Colorful Grid Accent 2" w:uiPriority="73"/>
-    <w:lsdException w:name="Light Shading Accent 3" w:uiPriority="60"/>
-    <w:lsdException w:name="Light List Accent 3" w:uiPriority="61"/>
-    <w:lsdException w:name="Light Grid Accent 3" w:uiPriority="62"/>
-    <w:lsdException w:name="Medium Shading 1 Accent 3" w:uiPriority="63"/>
-    <w:lsdException w:name="Medium Shading 2 Accent 3" w:uiPriority="64"/>
-    <w:lsdException w:name="Medium List 1 Accent 3" w:uiPriority="65"/>
-    <w:lsdException w:name="Medium List 2 Accent 3" w:uiPriority="66"/>
-    <w:lsdException w:name="Medium Grid 1 Accent 3" w:uiPriority="67"/>
-    <w:lsdException w:name="Medium Grid 2 Accent 3" w:uiPriority="68"/>
-    <w:lsdException w:name="Medium Grid 3 Accent 3" w:uiPriority="69"/>
-    <w:lsdException w:name="Dark List Accent 3" w:uiPriority="70"/>
-    <w:lsdException w:name="Colorful Shading Accent 3" w:uiPriority="71"/>
-    <w:lsdException w:name="Colorful List Accent 3" w:uiPriority="72"/>
-    <w:lsdException w:name="Colorful Grid Accent 3" w:uiPriority="73"/>
-    <w:lsdException w:name="Light Shading Accent 4" w:uiPriority="60"/>
-    <w:lsdException w:name="Light List Accent 4" w:uiPriority="61"/>
-    <w:lsdException w:name="Light Grid Accent 4" w:uiPriority="62"/>
-    <w:lsdException w:name="Medium Shading 1 Accent 4" w:uiPriority="63"/>
-    <w:lsdException w:name="Medium Shading 2 Accent 4" w:uiPriority="64"/>
-    <w:lsdException w:name="Medium List 1 Accent 4" w:uiPriority="65"/>
-    <w:lsdException w:name="Medium List 2 Accent 4" w:uiPriority="66"/>
-    <w:lsdException w:name="Medium Grid 1 Accent 4" w:uiPriority="67"/>
-    <w:lsdException w:name="Medium Grid 2 Accent 4" w:uiPriority="68"/>
-    <w:lsdException w:name="Medium Grid 3 Accent 4" w:uiPriority="69"/>
-    <w:lsdException w:name="Dark List Accent 4" w:uiPriority="70"/>
-    <w:lsdException w:name="Colorful Shading Accent 4" w:uiPriority="71"/>
-    <w:lsdException w:name="Colorful List Accent 4" w:uiPriority="72"/>
-    <w:lsdException w:name="Colorful Grid Accent 4" w:uiPriority="73"/>
-    <w:lsdException w:name="Light Shading Accent 5" w:uiPriority="60"/>
-    <w:lsdException w:name="Light List Accent 5" w:uiPriority="61"/>
-    <w:lsdException w:name="Light Grid Accent 5" w:uiPriority="62"/>
-    <w:lsdException w:name="Medium Shading 1 Accent 5" w:uiPriority="63"/>
-    <w:lsdException w:name="Medium Shading 2 Accent 5" w:uiPriority="64"/>
-    <w:lsdException w:name="Medium List 1 Accent 5" w:uiPriority="65"/>
-    <w:lsdException w:name="Medium List 2 Accent 5" w:uiPriority="66"/>
-    <w:lsdException w:name="Medium Grid 1 Accent 5" w:uiPriority="67"/>
-    <w:lsdException w:name="Medium Grid 2 Accent 5" w:uiPriority="68"/>
-    <w:lsdException w:name="Medium Grid 3 Accent 5" w:uiPriority="69"/>
-    <w:lsdException w:name="Dark List Accent 5" w:uiPriority="70"/>
-    <w:lsdException w:name="Colorful Shading Accent 5" w:uiPriority="71"/>
-    <w:lsdException w:name="Colorful List Accent 5" w:uiPriority="72"/>
-    <w:lsdException w:name="Colorful Grid Accent 5" w:uiPriority="73"/>
-    <w:lsdException w:name="Light Shading Accent 6" w:uiPriority="60"/>
-    <w:lsdException w:name="Light List Accent 6" w:uiPriority="61"/>
-    <w:lsdException w:name="Light Grid Accent 6" w:uiPriority="62"/>
-    <w:lsdException w:name="Medium Shading 1 Accent 6" w:uiPriority="63"/>
-    <w:lsdException w:name="Medium Shading 2 Accent 6" w:uiPriority="64"/>
-    <w:lsdException w:name="Medium List 1 Accent 6" w:uiPriority="65"/>
-    <w:lsdException w:name="Medium List 2 Accent 6" w:uiPriority="66"/>
-    <w:lsdException w:name="Medium Grid 1 Accent 6" w:uiPriority="67"/>
-    <w:lsdException w:name="Medium Grid 2 Accent 6" w:uiPriority="68"/>
-    <w:lsdException w:name="Medium Grid 3 Accent 6" w:uiPriority="69"/>
-    <w:lsdException w:name="Dark List Accent 6" w:uiPriority="70"/>
-    <w:lsdException w:name="Colorful Shading Accent 6" w:uiPriority="71"/>
-    <w:lsdException w:name="Colorful List Accent 6" w:uiPriority="72"/>
-    <w:lsdException w:name="Colorful Grid Accent 6" w:uiPriority="73"/>
-    <w:lsdException w:name="Subtle Emphasis" w:uiPriority="19" w:qFormat="1"/>
-    <w:lsdException w:name="Intense Emphasis" w:uiPriority="21" w:qFormat="1"/>
-    <w:lsdException w:name="Subtle Reference" w:uiPriority="31" w:qFormat="1"/>
-    <w:lsdException w:name="Intense Reference" w:uiPriority="32" w:qFormat="1"/>
-    <w:lsdException w:name="Book Title" w:uiPriority="33" w:qFormat="1"/>
-    <w:lsdException w:name="Bibliography" w:semiHidden="1" w:uiPriority="37" w:unhideWhenUsed="1"/>
-    <w:lsdException w:name="TOC Heading" w:semiHidden="1" w:uiPriority="39" w:unhideWhenUsed="1" w:qFormat="1"/>
-    <w:lsdException w:name="Grid Table 4" w:uiPriority="49"/>
-    <w:lsdException w:name="Grid Table 5 Dark" w:uiPriority="50"/>
-    <w:lsdException w:name="Grid Table 6 Colorful" w:uiPriority="51"/>
-    <w:lsdException w:name="Grid Table 7 Colorful" w:uiPriority="52"/>
-    <w:lsdException w:name="Grid Table 1 Light Accent 1" w:uiPriority="46"/>
-    <w:lsdException w:name="Grid Table 2 Accent 1" w:uiPriority="47"/>
-    <w:lsdException w:name="Grid Table 3 Accent 1" w:uiPriority="48"/>
-    <w:lsdException w:name="Grid Table 4 Accent 1" w:uiPriority="49"/>
-    <w:lsdException w:name="Grid Table 5 Dark Accent 1" w:uiPriority="50"/>
-    <w:lsdException w:name="Grid Table 6 Colorful Accent 1" w:uiPriority="51"/>
-    <w:lsdException w:name="Grid Table 7 Colorful Accent 1" w:uiPriority="52"/>
-    <w:lsdException w:name="Grid Table 1 Light Accent 2" w:uiPriority="46"/>
-    <w:lsdException w:name="Grid Table 2 Accent 2" w:uiPriority="47"/>
-    <w:lsdException w:name="Grid Table 3 Accent 2" w:uiPriority="48"/>
-    <w:lsdException w:name="Grid Table 4 Accent 2" w:uiPriority="49"/>
-    <w:lsdException w:name="Grid Table 5 Dark Accent 2" w:uiPriority="50"/>
-    <w:lsdException w:name="Grid Table 6 Colorful Accent 2" w:uiPriority="51"/>
-    <w:lsdException w:name="Grid Table 7 Colorful Accent 2" w:uiPriority="52"/>
-    <w:lsdException w:name="Grid Table 1 Light Accent 3" w:uiPriority="46"/>
-    <w:lsdException w:name="Grid Table 2 Accent 3" w:uiPriority="47"/>
-    <w:lsdException w:name="Grid Table 3 Accent 3" w:uiPriority="48"/>
-    <w:lsdException w:name="Grid Table 4 Accent 3" w:uiPriority="49"/>
-    <w:lsdException w:name="Grid Table 5 Dark Accent 3" w:uiPriority="50"/>
-    <w:lsdException w:name="Grid Table 6 Colorful Accent 3" w:uiPriority="51"/>
-    <w:lsdException w:name="Grid Table 7 Colorful Accent 3" w:uiPriority="52"/>
-    <w:lsdException w:name="Grid Table 1 Light Accent 4" w:uiPriority="46"/>
-    <w:lsdException w:name="Grid Table 2 Accent 4" w:uiPriority="47"/>
-    <w:lsdException w:name="Grid Table 3 Accent 4" w:uiPriority="48"/>
-    <w:lsdException w:name="Grid Table 4 Accent 4" w:uiPriority="49"/>
-    <w:lsdException w:name="Grid Table 5 Dark Accent 4" w:uiPriority="50"/>
-    <w:lsdException w:name="Grid Table 6 Colorful Accent 4" w:uiPriority="51"/>
-    <w:lsdException w:name="Grid Table 7 Colorful Accent 4" w:uiPriority="52"/>
-    <w:lsdException w:name="Grid Table 1 Light Accent 5" w:uiPriority="46"/>
-    <w:lsdException w:name="Grid Table 2 Accent 5" w:uiPriority="47"/>
-    <w:lsdException w:name="Grid Table 3 Accent 5" w:uiPriority="48"/>
-    <w:lsdException w:name="Grid Table 4 Accent 5" w:uiPriority="49"/>
-    <w:lsdException w:name="Grid Table 5 Dark Accent 5" w:uiPriority="50"/>
-    <w:lsdException w:name="Grid Table 6 Colorful Accent 5" w:uiPriority="51"/>
-    <w:lsdException w:name="Grid Table 7 Colorful Accent 5" w:uiPriority="52"/>
-    <w:lsdException w:name="Grid Table 1 Light Accent 6" w:uiPriority="46"/>
-    <w:lsdException w:name="Grid Table 2 Accent 6" w:uiPriority="47"/>
-    <w:lsdException w:name="Grid Table 3 Accent 6" w:uiPriority="48"/>
-    <w:lsdException w:name="Grid Table 4 Accent 6" w:uiPriority="49"/>
-    <w:lsdException w:name="Grid Table 5 Dark Accent 6" w:uiPriority="50"/>
-    <w:lsdException w:name="Grid Table 6 Colorful Accent 6" w:uiPriority="51"/>
-    <w:lsdException w:name="Grid Table 7 Colorful Accent 6" w:uiPriority="52"/>
-    <w:lsdException w:name="List Table 1 Light" w:uiPriority="46"/>
-    <w:lsdException w:name="List Table 2" w:uiPriority="47"/>
-    <w:lsdException w:name="List Table 3" w:uiPriority="48"/>
-    <w:lsdException w:name="List Table 4" w:uiPriority="49"/>
-    <w:lsdException w:name="List Table 5 Dark" w:uiPriority="50"/>
-    <w:lsdException w:name="List Table 6 Colorful" w:uiPriority="51"/>
-    <w:lsdException w:name="List Table 7 Colorful" w:uiPriority="52"/>
-    <w:lsdException w:name="List Table 1 Light Accent 1" w:uiPriority="46"/>
-    <w:lsdException w:name="List Table 2 Accent 1" w:uiPriority="47"/>
-    <w:lsdException w:name="List Table 3 Accent 1" w:uiPriority="48"/>
-    <w:lsdException w:name="List Table 4 Accent 1" w:uiPriority="49"/>
-    <w:lsdException w:name="List Table 5 Dark Accent 1" w:uiPriority="50"/>
-    <w:lsdException w:name="List Table 6 Colorful Accent 1" w:uiPriority="51"/>
-    <w:lsdException w:name="List Table 7 Colorful Accent 1" w:uiPriority="52"/>
-    <w:lsdException w:name="List Table 1 Light Accent 2" w:uiPriority="46"/>
-    <w:lsdException w:name="List Table 2 Accent 2" w:uiPriority="47"/>
-    <w:lsdException w:name="List Table 3 Accent 2" w:uiPriority="48"/>
-    <w:lsdException w:name="List Table 4 Accent 2" w:uiPriority="49"/>
-    <w:lsdException w:name="List Table 5 Dark Accent 2" w:uiPriority="50"/>
-    <w:lsdException w:name="List Table 6 Colorful Accent 2" w:uiPriority="51"/>
-    <w:lsdException w:name="List Table 7 Colorful Accent 2" w:uiPriority="52"/>
-    <w:lsdException w:name="List Table 1 Light Accent 3" w:uiPriority="46"/>
-    <w:lsdException w:name="List Table 2 Accent 3" w:uiPriority="47"/>
-    <w:lsdException w:name="List Table 3 Accent 3" w:uiPriority="48"/>
-    <w:lsdException w:name="List Table 4 Accent 3" w:uiPriority="49"/>
-    <w:lsdException w:name="List Table 5 Dark Accent 3" w:uiPriority="50"/>
-    <w:lsdException w:name="List Table 6 Colorful Accent 3" w:uiPriority="51"/>
-    <w:lsdException w:name="List Table 7 Colorful Accent 3" w:uiPriority="52"/>
-    <w:lsdException w:name="List Table 1 Light Accent 4" w:uiPriority="46"/>
-    <w:lsdException w:name="List Table 2 Accent 4" w:uiPriority="47"/>
-    <w:lsdException w:name="List Table 3 Accent 4" w:uiPriority="48"/>
-    <w:lsdException w:name="List Table 4 Accent 4" w:uiPriority="49"/>
-    <w:lsdException w:name="List Table 5 Dark Accent 4" w:uiPriority="50"/>
-    <w:lsdException w:name="List Table 6 Colorful Accent 4" w:uiPriority="51"/>
-    <w:lsdException w:name="List Table 7 Colorful Accent 4" w:uiPriority="52"/>
-    <w:lsdException w:name="List Table 1 Light Accent 5" w:uiPriority="46"/>
-    <w:lsdException w:name="List Table 2 Accent 5" w:uiPriority="47"/>
-    <w:lsdException w:name="List Table 3 Accent 5" w:uiPriority="48"/>
-    <w:lsdException w:name="List Table 4 Accent 5" w:uiPriority="49"/>
-    <w:lsdException w:name="List Table 5 Dark Accent 5" w:uiPriority="50"/>
-    <w:lsdException w:name="List Table 6 Colorful Accent 5" w:uiPriority="51"/>
-    <w:lsdException w:name="List Table 7 Colorful Accent 5" w:uiPriority="52"/>
-    <w:lsdException w:name="List Table 1 Light Accent 6" w:uiPriority="46"/>
-    <w:lsdException w:name="List Table 2 Accent 6" w:uiPriority="47"/>
-    <w:lsdException w:name="List Table 3 Accent 6" w:uiPriority="48"/>
-    <w:lsdException w:name="List Table 4 Accent 6" w:uiPriority="49"/>
-    <w:lsdException w:name="List Table 5 Dark Accent 6" w:uiPriority="50"/>
-    <w:lsdException w:name="List Table 6 Colorful Accent 6" w:uiPriority="51"/>
-    <w:lsdException w:name="List Table 7 Colorful Accent 6" w:uiPriority="52"/>
+  <w:latentStyles w:defLockedState="0" w:defUIPriority="99" w:defSemiHidden="1" w:defUnhideWhenUsed="1" w:defQFormat="0" w:count="276">
+    <w:lsdException w:name="Normal" w:semiHidden="0" w:uiPriority="0" w:unhideWhenUsed="0" w:qFormat="1"/>
+    <w:lsdException w:name="heading 1" w:semiHidden="0" w:uiPriority="9" w:unhideWhenUsed="0" w:qFormat="1"/>
+    <w:lsdException w:name="heading 2" w:uiPriority="9" w:qFormat="1"/>
+    <w:lsdException w:name="heading 3" w:uiPriority="9" w:qFormat="1"/>
+    <w:lsdException w:name="heading 4" w:uiPriority="9" w:qFormat="1"/>
+    <w:lsdException w:name="heading 5" w:uiPriority="9" w:qFormat="1"/>
+    <w:lsdException w:name="heading 6" w:uiPriority="9" w:qFormat="1"/>
+    <w:lsdException w:name="heading 7" w:uiPriority="9" w:qFormat="1"/>
+    <w:lsdException w:name="heading 8" w:uiPriority="9" w:qFormat="1"/>
+    <w:lsdException w:name="heading 9" w:uiPriority="9" w:qFormat="1"/>
+    <w:lsdException w:name="toc 1" w:uiPriority="39"/>
+    <w:lsdException w:name="toc 2" w:uiPriority="39"/>
+    <w:lsdException w:name="toc 3" w:uiPriority="39"/>
+    <w:lsdException w:name="toc 4" w:uiPriority="39"/>
+    <w:lsdException w:name="toc 5" w:uiPriority="39"/>
+    <w:lsdException w:name="toc 6" w:uiPriority="39"/>
+    <w:lsdException w:name="toc 7" w:uiPriority="39"/>
+    <w:lsdException w:name="toc 8" w:uiPriority="39"/>
+    <w:lsdException w:name="toc 9" w:uiPriority="39"/>
+    <w:lsdException w:name="caption" w:uiPriority="35" w:qFormat="1"/>
+    <w:lsdException w:name="Title" w:semiHidden="0" w:uiPriority="10" w:unhideWhenUsed="0" w:qFormat="1"/>
+    <w:lsdException w:name="Default Paragraph Font" w:uiPriority="1"/>
+    <w:lsdException w:name="Subtitle" w:semiHidden="0" w:uiPriority="11" w:unhideWhenUsed="0" w:qFormat="1"/>
+    <w:lsdException w:name="Body Text Indent 2" w:uiPriority="0"/>
+    <w:lsdException w:name="Strong" w:semiHidden="0" w:uiPriority="22" w:unhideWhenUsed="0" w:qFormat="1"/>
+    <w:lsdException w:name="Emphasis" w:semiHidden="0" w:uiPriority="20" w:unhideWhenUsed="0" w:qFormat="1"/>
+    <w:lsdException w:name="Table Grid" w:semiHidden="0" w:uiPriority="39" w:unhideWhenUsed="0"/>
+    <w:lsdException w:name="Note Level 1" w:semiHidden="0" w:unhideWhenUsed="0"/>
+    <w:lsdException w:name="Note Level 2" w:semiHidden="0" w:unhideWhenUsed="0"/>
+    <w:lsdException w:name="Note Level 3" w:semiHidden="0" w:unhideWhenUsed="0"/>
+    <w:lsdException w:name="Note Level 4" w:semiHidden="0" w:unhideWhenUsed="0"/>
+    <w:lsdException w:name="Note Level 5" w:semiHidden="0" w:unhideWhenUsed="0"/>
+    <w:lsdException w:name="Note Level 6" w:semiHidden="0" w:unhideWhenUsed="0"/>
+    <w:lsdException w:name="Note Level 7" w:semiHidden="0" w:unhideWhenUsed="0"/>
+    <w:lsdException w:name="Note Level 8" w:semiHidden="0" w:unhideWhenUsed="0"/>
+    <w:lsdException w:name="Note Level 9" w:semiHidden="0" w:unhideWhenUsed="0"/>
+    <w:lsdException w:name="Placeholder Text" w:unhideWhenUsed="0"/>
+    <w:lsdException w:name="No Spacing" w:semiHidden="0" w:uiPriority="1" w:unhideWhenUsed="0" w:qFormat="1"/>
+    <w:lsdException w:name="Light Shading" w:semiHidden="0" w:uiPriority="60" w:unhideWhenUsed="0"/>
+    <w:lsdException w:name="Light List" w:semiHidden="0" w:uiPriority="61" w:unhideWhenUsed="0"/>
+    <w:lsdException w:name="Light Grid" w:semiHidden="0" w:uiPriority="62" w:unhideWhenUsed="0"/>
+    <w:lsdException w:name="Medium Shading 1" w:semiHidden="0" w:uiPriority="63" w:unhideWhenUsed="0"/>
+    <w:lsdException w:name="Medium Shading 2" w:semiHidden="0" w:uiPriority="64" w:unhideWhenUsed="0"/>
+    <w:lsdException w:name="Medium List 1" w:semiHidden="0" w:uiPriority="65" w:unhideWhenUsed="0"/>
+    <w:lsdException w:name="Medium List 2" w:semiHidden="0" w:uiPriority="66" w:unhideWhenUsed="0"/>
+    <w:lsdException w:name="Medium Grid 1" w:semiHidden="0" w:uiPriority="67" w:unhideWhenUsed="0"/>
+    <w:lsdException w:name="Medium Grid 2" w:semiHidden="0" w:uiPriority="68" w:unhideWhenUsed="0"/>
+    <w:lsdException w:name="Medium Grid 3" w:semiHidden="0" w:uiPriority="69" w:unhideWhenUsed="0"/>
+    <w:lsdException w:name="Dark List" w:semiHidden="0" w:uiPriority="70" w:unhideWhenUsed="0"/>
+    <w:lsdException w:name="Colorful Shading" w:semiHidden="0" w:uiPriority="71" w:unhideWhenUsed="0"/>
+    <w:lsdException w:name="Colorful List" w:semiHidden="0" w:uiPriority="72" w:unhideWhenUsed="0"/>
+    <w:lsdException w:name="Colorful Grid" w:semiHidden="0" w:uiPriority="73" w:unhideWhenUsed="0"/>
+    <w:lsdException w:name="Light Shading Accent 1" w:semiHidden="0" w:uiPriority="60" w:unhideWhenUsed="0"/>
+    <w:lsdException w:name="Light List Accent 1" w:semiHidden="0" w:uiPriority="61" w:unhideWhenUsed="0"/>
+    <w:lsdException w:name="Light Grid Accent 1" w:semiHidden="0" w:uiPriority="62" w:unhideWhenUsed="0"/>
+    <w:lsdException w:name="Medium Shading 1 Accent 1" w:semiHidden="0" w:uiPriority="63" w:unhideWhenUsed="0"/>
+    <w:lsdException w:name="Medium Shading 2 Accent 1" w:semiHidden="0" w:uiPriority="64" w:unhideWhenUsed="0"/>
+    <w:lsdException w:name="Medium List 1 Accent 1" w:semiHidden="0" w:uiPriority="65" w:unhideWhenUsed="0"/>
+    <w:lsdException w:name="Revision" w:unhideWhenUsed="0"/>
+    <w:lsdException w:name="List Paragraph" w:semiHidden="0" w:uiPriority="34" w:unhideWhenUsed="0" w:qFormat="1"/>
+    <w:lsdException w:name="Quote" w:semiHidden="0" w:uiPriority="29" w:unhideWhenUsed="0" w:qFormat="1"/>
+    <w:lsdException w:name="Intense Quote" w:semiHidden="0" w:uiPriority="30" w:unhideWhenUsed="0" w:qFormat="1"/>
+    <w:lsdException w:name="Medium List 2 Accent 1" w:semiHidden="0" w:uiPriority="66" w:unhideWhenUsed="0"/>
+    <w:lsdException w:name="Medium Grid 1 Accent 1" w:semiHidden="0" w:uiPriority="67" w:unhideWhenUsed="0"/>
+    <w:lsdException w:name="Medium Grid 2 Accent 1" w:semiHidden="0" w:uiPriority="68" w:unhideWhenUsed="0"/>
+    <w:lsdException w:name="Medium Grid 3 Accent 1" w:semiHidden="0" w:uiPriority="69" w:unhideWhenUsed="0"/>
+    <w:lsdException w:name="Dark List Accent 1" w:semiHidden="0" w:uiPriority="70" w:unhideWhenUsed="0"/>
+    <w:lsdException w:name="Colorful Shading Accent 1" w:semiHidden="0" w:uiPriority="71" w:unhideWhenUsed="0"/>
+    <w:lsdException w:name="Colorful List Accent 1" w:semiHidden="0" w:uiPriority="72" w:unhideWhenUsed="0"/>
+    <w:lsdException w:name="Colorful Grid Accent 1" w:semiHidden="0" w:uiPriority="73" w:unhideWhenUsed="0"/>
+    <w:lsdException w:name="Light Shading Accent 2" w:semiHidden="0" w:uiPriority="60" w:unhideWhenUsed="0"/>
+    <w:lsdException w:name="Light List Accent 2" w:semiHidden="0" w:uiPriority="61" w:unhideWhenUsed="0"/>
+    <w:lsdException w:name="Light Grid Accent 2" w:semiHidden="0" w:uiPriority="62" w:unhideWhenUsed="0"/>
+    <w:lsdException w:name="Medium Shading 1 Accent 2" w:semiHidden="0" w:uiPriority="63" w:unhideWhenUsed="0"/>
+    <w:lsdException w:name="Medium Shading 2 Accent 2" w:semiHidden="0" w:uiPriority="64" w:unhideWhenUsed="0"/>
+    <w:lsdException w:name="Medium List 1 Accent 2" w:semiHidden="0" w:uiPriority="65" w:unhideWhenUsed="0"/>
+    <w:lsdException w:name="Medium List 2 Accent 2" w:semiHidden="0" w:uiPriority="66" w:unhideWhenUsed="0"/>
+    <w:lsdException w:name="Medium Grid 1 Accent 2" w:semiHidden="0" w:uiPriority="67" w:unhideWhenUsed="0"/>
+    <w:lsdException w:name="Medium Grid 2 Accent 2" w:semiHidden="0" w:uiPriority="68" w:unhideWhenUsed="0"/>
+    <w:lsdException w:name="Medium Grid 3 Accent 2" w:semiHidden="0" w:uiPriority="69" w:unhideWhenUsed="0"/>
+    <w:lsdException w:name="Dark List Accent 2" w:semiHidden="0" w:uiPriority="70" w:unhideWhenUsed="0"/>
+    <w:lsdException w:name="Colorful Shading Accent 2" w:semiHidden="0" w:uiPriority="71" w:unhideWhenUsed="0"/>
+    <w:lsdException w:name="Colorful List Accent 2" w:semiHidden="0" w:uiPriority="72" w:unhideWhenUsed="0"/>
+    <w:lsdException w:name="Colorful Grid Accent 2" w:semiHidden="0" w:uiPriority="73" w:unhideWhenUsed="0"/>
+    <w:lsdException w:name="Light Shading Accent 3" w:semiHidden="0" w:uiPriority="60" w:unhideWhenUsed="0"/>
+    <w:lsdException w:name="Light List Accent 3" w:semiHidden="0" w:uiPriority="61" w:unhideWhenUsed="0"/>
+    <w:lsdException w:name="Light Grid Accent 3" w:semiHidden="0" w:uiPriority="62" w:unhideWhenUsed="0"/>
+    <w:lsdException w:name="Medium Shading 1 Accent 3" w:semiHidden="0" w:uiPriority="63" w:unhideWhenUsed="0"/>
+    <w:lsdException w:name="Medium Shading 2 Accent 3" w:semiHidden="0" w:uiPriority="64" w:unhideWhenUsed="0"/>
+    <w:lsdException w:name="Medium List 1 Accent 3" w:semiHidden="0" w:uiPriority="65" w:unhideWhenUsed="0"/>
+    <w:lsdException w:name="Medium List 2 Accent 3" w:semiHidden="0" w:uiPriority="66" w:unhideWhenUsed="0"/>
+    <w:lsdException w:name="Medium Grid 1 Accent 3" w:semiHidden="0" w:uiPriority="67" w:unhideWhenUsed="0"/>
+    <w:lsdException w:name="Medium Grid 2 Accent 3" w:semiHidden="0" w:uiPriority="68" w:unhideWhenUsed="0"/>
+    <w:lsdException w:name="Medium Grid 3 Accent 3" w:semiHidden="0" w:uiPriority="69" w:unhideWhenUsed="0"/>
+    <w:lsdException w:name="Dark List Accent 3" w:semiHidden="0" w:uiPriority="70" w:unhideWhenUsed="0"/>
+    <w:lsdException w:name="Colorful Shading Accent 3" w:semiHidden="0" w:uiPriority="71" w:unhideWhenUsed="0"/>
+    <w:lsdException w:name="Colorful List Accent 3" w:semiHidden="0" w:uiPriority="72" w:unhideWhenUsed="0"/>
+    <w:lsdException w:name="Colorful Grid Accent 3" w:semiHidden="0" w:uiPriority="73" w:unhideWhenUsed="0"/>
+    <w:lsdException w:name="Light Shading Accent 4" w:semiHidden="0" w:uiPriority="60" w:unhideWhenUsed="0"/>
+    <w:lsdException w:name="Light List Accent 4" w:semiHidden="0" w:uiPriority="61" w:unhideWhenUsed="0"/>
+    <w:lsdException w:name="Light Grid Accent 4" w:semiHidden="0" w:uiPriority="62" w:unhideWhenUsed="0"/>
+    <w:lsdException w:name="Medium Shading 1 Accent 4" w:semiHidden="0" w:uiPriority="63" w:unhideWhenUsed="0"/>
+    <w:lsdException w:name="Medium Shading 2 Accent 4" w:semiHidden="0" w:uiPriority="64" w:unhideWhenUsed="0"/>
+    <w:lsdException w:name="Medium List 1 Accent 4" w:semiHidden="0" w:uiPriority="65" w:unhideWhenUsed="0"/>
+    <w:lsdException w:name="Medium List 2 Accent 4" w:semiHidden="0" w:uiPriority="66" w:unhideWhenUsed="0"/>
+    <w:lsdException w:name="Medium Grid 1 Accent 4" w:semiHidden="0" w:uiPriority="67" w:unhideWhenUsed="0"/>
+    <w:lsdException w:name="Medium Grid 2 Accent 4" w:semiHidden="0" w:uiPriority="68" w:unhideWhenUsed="0"/>
+    <w:lsdException w:name="Medium Grid 3 Accent 4" w:semiHidden="0" w:uiPriority="69" w:unhideWhenUsed="0"/>
+    <w:lsdException w:name="Dark List Accent 4" w:semiHidden="0" w:uiPriority="70" w:unhideWhenUsed="0"/>
+    <w:lsdException w:name="Colorful Shading Accent 4" w:semiHidden="0" w:uiPriority="71" w:unhideWhenUsed="0"/>
+    <w:lsdException w:name="Colorful List Accent 4" w:semiHidden="0" w:uiPriority="72" w:unhideWhenUsed="0"/>
+    <w:lsdException w:name="Colorful Grid Accent 4" w:semiHidden="0" w:uiPriority="73" w:unhideWhenUsed="0"/>
+    <w:lsdException w:name="Light Shading Accent 5" w:semiHidden="0" w:uiPriority="60" w:unhideWhenUsed="0"/>
+    <w:lsdException w:name="Light List Accent 5" w:semiHidden="0" w:uiPriority="61" w:unhideWhenUsed="0"/>
+    <w:lsdException w:name="Light Grid Accent 5" w:semiHidden="0" w:uiPriority="62" w:unhideWhenUsed="0"/>
+    <w:lsdException w:name="Medium Shading 1 Accent 5" w:semiHidden="0" w:uiPriority="63" w:unhideWhenUsed="0"/>
+    <w:lsdException w:name="Medium Shading 2 Accent 5" w:semiHidden="0" w:uiPriority="64" w:unhideWhenUsed="0"/>
+    <w:lsdException w:name="Medium List 1 Accent 5" w:semiHidden="0" w:uiPriority="65" w:unhideWhenUsed="0"/>
+    <w:lsdException w:name="Medium List 2 Accent 5" w:semiHidden="0" w:uiPriority="66" w:unhideWhenUsed="0"/>
+    <w:lsdException w:name="Medium Grid 1 Accent 5" w:semiHidden="0" w:uiPriority="67" w:unhideWhenUsed="0"/>
+    <w:lsdException w:name="Medium Grid 2 Accent 5" w:semiHidden="0" w:uiPriority="68" w:unhideWhenUsed="0"/>
+    <w:lsdException w:name="Medium Grid 3 Accent 5" w:semiHidden="0" w:uiPriority="69" w:unhideWhenUsed="0"/>
+    <w:lsdException w:name="Dark List Accent 5" w:semiHidden="0" w:uiPriority="70" w:unhideWhenUsed="0"/>
+    <w:lsdException w:name="Colorful Shading Accent 5" w:semiHidden="0" w:uiPriority="71" w:unhideWhenUsed="0"/>
+    <w:lsdException w:name="Colorful List Accent 5" w:semiHidden="0" w:uiPriority="72" w:unhideWhenUsed="0"/>
+    <w:lsdException w:name="Colorful Grid Accent 5" w:semiHidden="0" w:uiPriority="73" w:unhideWhenUsed="0"/>
+    <w:lsdException w:name="Light Shading Accent 6" w:semiHidden="0" w:uiPriority="60" w:unhideWhenUsed="0"/>
+    <w:lsdException w:name="Light List Accent 6" w:semiHidden="0" w:uiPriority="61" w:unhideWhenUsed="0"/>
+    <w:lsdException w:name="Light Grid Accent 6" w:semiHidden="0" w:uiPriority="62" w:unhideWhenUsed="0"/>
+    <w:lsdException w:name="Medium Shading 1 Accent 6" w:semiHidden="0" w:uiPriority="63" w:unhideWhenUsed="0"/>
+    <w:lsdException w:name="Medium Shading 2 Accent 6" w:semiHidden="0" w:uiPriority="64" w:unhideWhenUsed="0"/>
+    <w:lsdException w:name="Medium List 1 Accent 6" w:semiHidden="0" w:uiPriority="65" w:unhideWhenUsed="0"/>
+    <w:lsdException w:name="Medium List 2 Accent 6" w:semiHidden="0" w:uiPriority="66" w:unhideWhenUsed="0"/>
+    <w:lsdException w:name="Medium Grid 1 Accent 6" w:semiHidden="0" w:uiPriority="67" w:unhideWhenUsed="0"/>
+    <w:lsdException w:name="Medium Grid 2 Accent 6" w:semiHidden="0" w:uiPriority="68" w:unhideWhenUsed="0"/>
+    <w:lsdException w:name="Medium Grid 3 Accent 6" w:semiHidden="0" w:uiPriority="69" w:unhideWhenUsed="0"/>
+    <w:lsdException w:name="Dark List Accent 6" w:semiHidden="0" w:uiPriority="70" w:unhideWhenUsed="0"/>
+    <w:lsdException w:name="Colorful Shading Accent 6" w:semiHidden="0" w:uiPriority="71" w:unhideWhenUsed="0"/>
+    <w:lsdException w:name="Colorful List Accent 6" w:semiHidden="0" w:uiPriority="72" w:unhideWhenUsed="0"/>
+    <w:lsdException w:name="Colorful Grid Accent 6" w:semiHidden="0" w:uiPriority="73" w:unhideWhenUsed="0"/>
+    <w:lsdException w:name="Subtle Emphasis" w:semiHidden="0" w:uiPriority="19" w:unhideWhenUsed="0" w:qFormat="1"/>
+    <w:lsdException w:name="Intense Emphasis" w:semiHidden="0" w:uiPriority="21" w:unhideWhenUsed="0" w:qFormat="1"/>
+    <w:lsdException w:name="Subtle Reference" w:semiHidden="0" w:uiPriority="31" w:unhideWhenUsed="0" w:qFormat="1"/>
+    <w:lsdException w:name="Intense Reference" w:semiHidden="0" w:uiPriority="32" w:unhideWhenUsed="0" w:qFormat="1"/>
+    <w:lsdException w:name="Book Title" w:semiHidden="0" w:uiPriority="33" w:unhideWhenUsed="0" w:qFormat="1"/>
+    <w:lsdException w:name="Bibliography" w:uiPriority="37"/>
+    <w:lsdException w:name="TOC Heading" w:uiPriority="39" w:qFormat="1"/>
   </w:latentStyles>
-  <w:style w:type="paragraph" w:default="1" w:styleId="Normal">
+  <w:style w:type="paragraph" w:default="1" w:styleId="a">
     <w:name w:val="Normal"/>
     <w:qFormat/>
   </w:style>
-  <w:style w:type="character" w:default="1" w:styleId="DefaultParagraphFont">
+  <w:style w:type="character" w:default="1" w:styleId="a0">
     <w:name w:val="Default Paragraph Font"/>
     <w:uiPriority w:val="1"/>
     <w:semiHidden/>
     <w:unhideWhenUsed/>
   </w:style>
-  <w:style w:type="table" w:default="1" w:styleId="TableNormal">
+  <w:style w:type="table" w:default="1" w:styleId="a1">
     <w:name w:val="Normal Table"/>
     <w:uiPriority w:val="99"/>
     <w:semiHidden/>
@@ -4672,16 +5210,16 @@
       </w:tblCellMar>
     </w:tblPr>
   </w:style>
-  <w:style w:type="numbering" w:default="1" w:styleId="NoList">
+  <w:style w:type="numbering" w:default="1" w:styleId="a2">
     <w:name w:val="No List"/>
     <w:uiPriority w:val="99"/>
     <w:semiHidden/>
     <w:unhideWhenUsed/>
   </w:style>
-  <w:style w:type="paragraph" w:styleId="BodyTextIndent2">
+  <w:style w:type="paragraph" w:styleId="2">
     <w:name w:val="Body Text Indent 2"/>
-    <w:basedOn w:val="Normal"/>
-    <w:link w:val="BodyTextIndent2Char"/>
+    <w:basedOn w:val="a"/>
+    <w:link w:val="20"/>
     <w:rsid w:val="009C4300"/>
     <w:pPr>
       <w:spacing w:after="0" w:line="360" w:lineRule="auto"/>
@@ -4694,10 +5232,10 @@
       <w:lang w:eastAsia="nl-NL"/>
     </w:rPr>
   </w:style>
-  <w:style w:type="character" w:customStyle="1" w:styleId="BodyTextIndent2Char">
-    <w:name w:val="Body Text Indent 2 Char"/>
-    <w:basedOn w:val="DefaultParagraphFont"/>
-    <w:link w:val="BodyTextIndent2"/>
+  <w:style w:type="character" w:customStyle="1" w:styleId="20">
+    <w:name w:val="正文文本缩进 2字符"/>
+    <w:basedOn w:val="a0"/>
+    <w:link w:val="2"/>
     <w:rsid w:val="009C4300"/>
     <w:rPr>
       <w:rFonts w:ascii="Times New Roman" w:eastAsia="Times New Roman" w:hAnsi="Times New Roman" w:cs="Times New Roman"/>
@@ -4706,9 +5244,9 @@
       <w:lang w:eastAsia="nl-NL"/>
     </w:rPr>
   </w:style>
-  <w:style w:type="paragraph" w:styleId="ListParagraph">
+  <w:style w:type="paragraph" w:styleId="a3">
     <w:name w:val="List Paragraph"/>
-    <w:basedOn w:val="Normal"/>
+    <w:basedOn w:val="a"/>
     <w:uiPriority w:val="34"/>
     <w:qFormat/>
     <w:rsid w:val="003C0625"/>
@@ -4717,9 +5255,9 @@
       <w:contextualSpacing/>
     </w:pPr>
   </w:style>
-  <w:style w:type="character" w:styleId="Emphasis">
+  <w:style w:type="character" w:styleId="a4">
     <w:name w:val="Emphasis"/>
-    <w:basedOn w:val="DefaultParagraphFont"/>
+    <w:basedOn w:val="a0"/>
     <w:uiPriority w:val="20"/>
     <w:qFormat/>
     <w:rsid w:val="004748CF"/>
@@ -4728,9 +5266,9 @@
       <w:iCs/>
     </w:rPr>
   </w:style>
-  <w:style w:type="table" w:styleId="TableGrid">
+  <w:style w:type="table" w:styleId="a5">
     <w:name w:val="Table Grid"/>
-    <w:basedOn w:val="TableNormal"/>
+    <w:basedOn w:val="a1"/>
     <w:uiPriority w:val="39"/>
     <w:rsid w:val="002D182C"/>
     <w:pPr>
@@ -4754,10 +5292,10 @@
       </w:tblCellMar>
     </w:tblPr>
   </w:style>
-  <w:style w:type="paragraph" w:styleId="Header">
+  <w:style w:type="paragraph" w:styleId="a6">
     <w:name w:val="header"/>
-    <w:basedOn w:val="Normal"/>
-    <w:link w:val="HeaderChar"/>
+    <w:basedOn w:val="a"/>
+    <w:link w:val="a7"/>
     <w:uiPriority w:val="99"/>
     <w:unhideWhenUsed/>
     <w:rsid w:val="00E03E6A"/>
@@ -4769,17 +5307,17 @@
       <w:spacing w:after="0" w:line="240" w:lineRule="auto"/>
     </w:pPr>
   </w:style>
-  <w:style w:type="character" w:customStyle="1" w:styleId="HeaderChar">
-    <w:name w:val="Header Char"/>
-    <w:basedOn w:val="DefaultParagraphFont"/>
-    <w:link w:val="Header"/>
+  <w:style w:type="character" w:customStyle="1" w:styleId="a7">
+    <w:name w:val="页眉字符"/>
+    <w:basedOn w:val="a0"/>
+    <w:link w:val="a6"/>
     <w:uiPriority w:val="99"/>
     <w:rsid w:val="00E03E6A"/>
   </w:style>
-  <w:style w:type="paragraph" w:styleId="Footer">
+  <w:style w:type="paragraph" w:styleId="a8">
     <w:name w:val="footer"/>
-    <w:basedOn w:val="Normal"/>
-    <w:link w:val="FooterChar"/>
+    <w:basedOn w:val="a"/>
+    <w:link w:val="a9"/>
     <w:uiPriority w:val="99"/>
     <w:unhideWhenUsed/>
     <w:rsid w:val="00E03E6A"/>
@@ -4791,10 +5329,330 @@
       <w:spacing w:after="0" w:line="240" w:lineRule="auto"/>
     </w:pPr>
   </w:style>
-  <w:style w:type="character" w:customStyle="1" w:styleId="FooterChar">
-    <w:name w:val="Footer Char"/>
-    <w:basedOn w:val="DefaultParagraphFont"/>
-    <w:link w:val="Footer"/>
+  <w:style w:type="character" w:customStyle="1" w:styleId="a9">
+    <w:name w:val="页脚字符"/>
+    <w:basedOn w:val="a0"/>
+    <w:link w:val="a8"/>
+    <w:uiPriority w:val="99"/>
+    <w:rsid w:val="00E03E6A"/>
+  </w:style>
+</w:styles>
+</file>
+
+<file path=word/stylesWithEffects.xml><?xml version="1.0" encoding="utf-8"?>
+<w:styles xmlns:wpc="http://schemas.microsoft.com/office/word/2010/wordprocessingCanvas" xmlns:mo="http://schemas.microsoft.com/office/mac/office/2008/main" xmlns:mc="http://schemas.openxmlformats.org/markup-compatibility/2006" xmlns:mv="urn:schemas-microsoft-com:mac:vml" xmlns:o="urn:schemas-microsoft-com:office:office" xmlns:r="http://schemas.openxmlformats.org/officeDocument/2006/relationships" xmlns:m="http://schemas.openxmlformats.org/officeDocument/2006/math" xmlns:v="urn:schemas-microsoft-com:vml" xmlns:wp14="http://schemas.microsoft.com/office/word/2010/wordprocessingDrawing" xmlns:wp="http://schemas.openxmlformats.org/drawingml/2006/wordprocessingDrawing" xmlns:w10="urn:schemas-microsoft-com:office:word" xmlns:w="http://schemas.openxmlformats.org/wordprocessingml/2006/main" xmlns:w14="http://schemas.microsoft.com/office/word/2010/wordml" xmlns:wpg="http://schemas.microsoft.com/office/word/2010/wordprocessingGroup" xmlns:wpi="http://schemas.microsoft.com/office/word/2010/wordprocessingInk" xmlns:wne="http://schemas.microsoft.com/office/word/2006/wordml" xmlns:wps="http://schemas.microsoft.com/office/word/2010/wordprocessingShape" mc:Ignorable="w14 wp14">
+  <w:docDefaults>
+    <w:rPrDefault>
+      <w:rPr>
+        <w:rFonts w:asciiTheme="minorHAnsi" w:eastAsiaTheme="minorEastAsia" w:hAnsiTheme="minorHAnsi" w:cstheme="minorBidi"/>
+        <w:sz w:val="22"/>
+        <w:szCs w:val="22"/>
+        <w:lang w:val="en-NZ" w:eastAsia="en-US" w:bidi="ar-SA"/>
+      </w:rPr>
+    </w:rPrDefault>
+    <w:pPrDefault>
+      <w:pPr>
+        <w:spacing w:after="160" w:line="259" w:lineRule="auto"/>
+      </w:pPr>
+    </w:pPrDefault>
+  </w:docDefaults>
+  <w:latentStyles w:defLockedState="0" w:defUIPriority="99" w:defSemiHidden="1" w:defUnhideWhenUsed="1" w:defQFormat="0" w:count="276">
+    <w:lsdException w:name="Normal" w:semiHidden="0" w:uiPriority="0" w:unhideWhenUsed="0" w:qFormat="1"/>
+    <w:lsdException w:name="heading 1" w:semiHidden="0" w:uiPriority="9" w:unhideWhenUsed="0" w:qFormat="1"/>
+    <w:lsdException w:name="heading 2" w:uiPriority="9" w:qFormat="1"/>
+    <w:lsdException w:name="heading 3" w:uiPriority="9" w:qFormat="1"/>
+    <w:lsdException w:name="heading 4" w:uiPriority="9" w:qFormat="1"/>
+    <w:lsdException w:name="heading 5" w:uiPriority="9" w:qFormat="1"/>
+    <w:lsdException w:name="heading 6" w:uiPriority="9" w:qFormat="1"/>
+    <w:lsdException w:name="heading 7" w:uiPriority="9" w:qFormat="1"/>
+    <w:lsdException w:name="heading 8" w:uiPriority="9" w:qFormat="1"/>
+    <w:lsdException w:name="heading 9" w:uiPriority="9" w:qFormat="1"/>
+    <w:lsdException w:name="toc 1" w:uiPriority="39"/>
+    <w:lsdException w:name="toc 2" w:uiPriority="39"/>
+    <w:lsdException w:name="toc 3" w:uiPriority="39"/>
+    <w:lsdException w:name="toc 4" w:uiPriority="39"/>
+    <w:lsdException w:name="toc 5" w:uiPriority="39"/>
+    <w:lsdException w:name="toc 6" w:uiPriority="39"/>
+    <w:lsdException w:name="toc 7" w:uiPriority="39"/>
+    <w:lsdException w:name="toc 8" w:uiPriority="39"/>
+    <w:lsdException w:name="toc 9" w:uiPriority="39"/>
+    <w:lsdException w:name="caption" w:uiPriority="35" w:qFormat="1"/>
+    <w:lsdException w:name="Title" w:semiHidden="0" w:uiPriority="10" w:unhideWhenUsed="0" w:qFormat="1"/>
+    <w:lsdException w:name="Default Paragraph Font" w:uiPriority="1"/>
+    <w:lsdException w:name="Subtitle" w:semiHidden="0" w:uiPriority="11" w:unhideWhenUsed="0" w:qFormat="1"/>
+    <w:lsdException w:name="Body Text Indent 2" w:uiPriority="0"/>
+    <w:lsdException w:name="Strong" w:semiHidden="0" w:uiPriority="22" w:unhideWhenUsed="0" w:qFormat="1"/>
+    <w:lsdException w:name="Emphasis" w:semiHidden="0" w:uiPriority="20" w:unhideWhenUsed="0" w:qFormat="1"/>
+    <w:lsdException w:name="Table Grid" w:semiHidden="0" w:uiPriority="39" w:unhideWhenUsed="0"/>
+    <w:lsdException w:name="Note Level 1" w:semiHidden="0" w:unhideWhenUsed="0"/>
+    <w:lsdException w:name="Note Level 2" w:semiHidden="0" w:unhideWhenUsed="0"/>
+    <w:lsdException w:name="Note Level 3" w:semiHidden="0" w:unhideWhenUsed="0"/>
+    <w:lsdException w:name="Note Level 4" w:semiHidden="0" w:unhideWhenUsed="0"/>
+    <w:lsdException w:name="Note Level 5" w:semiHidden="0" w:unhideWhenUsed="0"/>
+    <w:lsdException w:name="Note Level 6" w:semiHidden="0" w:unhideWhenUsed="0"/>
+    <w:lsdException w:name="Note Level 7" w:semiHidden="0" w:unhideWhenUsed="0"/>
+    <w:lsdException w:name="Note Level 8" w:semiHidden="0" w:unhideWhenUsed="0"/>
+    <w:lsdException w:name="Note Level 9" w:semiHidden="0" w:unhideWhenUsed="0"/>
+    <w:lsdException w:name="Placeholder Text" w:unhideWhenUsed="0"/>
+    <w:lsdException w:name="No Spacing" w:semiHidden="0" w:uiPriority="1" w:unhideWhenUsed="0" w:qFormat="1"/>
+    <w:lsdException w:name="Light Shading" w:semiHidden="0" w:uiPriority="60" w:unhideWhenUsed="0"/>
+    <w:lsdException w:name="Light List" w:semiHidden="0" w:uiPriority="61" w:unhideWhenUsed="0"/>
+    <w:lsdException w:name="Light Grid" w:semiHidden="0" w:uiPriority="62" w:unhideWhenUsed="0"/>
+    <w:lsdException w:name="Medium Shading 1" w:semiHidden="0" w:uiPriority="63" w:unhideWhenUsed="0"/>
+    <w:lsdException w:name="Medium Shading 2" w:semiHidden="0" w:uiPriority="64" w:unhideWhenUsed="0"/>
+    <w:lsdException w:name="Medium List 1" w:semiHidden="0" w:uiPriority="65" w:unhideWhenUsed="0"/>
+    <w:lsdException w:name="Medium List 2" w:semiHidden="0" w:uiPriority="66" w:unhideWhenUsed="0"/>
+    <w:lsdException w:name="Medium Grid 1" w:semiHidden="0" w:uiPriority="67" w:unhideWhenUsed="0"/>
+    <w:lsdException w:name="Medium Grid 2" w:semiHidden="0" w:uiPriority="68" w:unhideWhenUsed="0"/>
+    <w:lsdException w:name="Medium Grid 3" w:semiHidden="0" w:uiPriority="69" w:unhideWhenUsed="0"/>
+    <w:lsdException w:name="Dark List" w:semiHidden="0" w:uiPriority="70" w:unhideWhenUsed="0"/>
+    <w:lsdException w:name="Colorful Shading" w:semiHidden="0" w:uiPriority="71" w:unhideWhenUsed="0"/>
+    <w:lsdException w:name="Colorful List" w:semiHidden="0" w:uiPriority="72" w:unhideWhenUsed="0"/>
+    <w:lsdException w:name="Colorful Grid" w:semiHidden="0" w:uiPriority="73" w:unhideWhenUsed="0"/>
+    <w:lsdException w:name="Light Shading Accent 1" w:semiHidden="0" w:uiPriority="60" w:unhideWhenUsed="0"/>
+    <w:lsdException w:name="Light List Accent 1" w:semiHidden="0" w:uiPriority="61" w:unhideWhenUsed="0"/>
+    <w:lsdException w:name="Light Grid Accent 1" w:semiHidden="0" w:uiPriority="62" w:unhideWhenUsed="0"/>
+    <w:lsdException w:name="Medium Shading 1 Accent 1" w:semiHidden="0" w:uiPriority="63" w:unhideWhenUsed="0"/>
+    <w:lsdException w:name="Medium Shading 2 Accent 1" w:semiHidden="0" w:uiPriority="64" w:unhideWhenUsed="0"/>
+    <w:lsdException w:name="Medium List 1 Accent 1" w:semiHidden="0" w:uiPriority="65" w:unhideWhenUsed="0"/>
+    <w:lsdException w:name="Revision" w:unhideWhenUsed="0"/>
+    <w:lsdException w:name="List Paragraph" w:semiHidden="0" w:uiPriority="34" w:unhideWhenUsed="0" w:qFormat="1"/>
+    <w:lsdException w:name="Quote" w:semiHidden="0" w:uiPriority="29" w:unhideWhenUsed="0" w:qFormat="1"/>
+    <w:lsdException w:name="Intense Quote" w:semiHidden="0" w:uiPriority="30" w:unhideWhenUsed="0" w:qFormat="1"/>
+    <w:lsdException w:name="Medium List 2 Accent 1" w:semiHidden="0" w:uiPriority="66" w:unhideWhenUsed="0"/>
+    <w:lsdException w:name="Medium Grid 1 Accent 1" w:semiHidden="0" w:uiPriority="67" w:unhideWhenUsed="0"/>
+    <w:lsdException w:name="Medium Grid 2 Accent 1" w:semiHidden="0" w:uiPriority="68" w:unhideWhenUsed="0"/>
+    <w:lsdException w:name="Medium Grid 3 Accent 1" w:semiHidden="0" w:uiPriority="69" w:unhideWhenUsed="0"/>
+    <w:lsdException w:name="Dark List Accent 1" w:semiHidden="0" w:uiPriority="70" w:unhideWhenUsed="0"/>
+    <w:lsdException w:name="Colorful Shading Accent 1" w:semiHidden="0" w:uiPriority="71" w:unhideWhenUsed="0"/>
+    <w:lsdException w:name="Colorful List Accent 1" w:semiHidden="0" w:uiPriority="72" w:unhideWhenUsed="0"/>
+    <w:lsdException w:name="Colorful Grid Accent 1" w:semiHidden="0" w:uiPriority="73" w:unhideWhenUsed="0"/>
+    <w:lsdException w:name="Light Shading Accent 2" w:semiHidden="0" w:uiPriority="60" w:unhideWhenUsed="0"/>
+    <w:lsdException w:name="Light List Accent 2" w:semiHidden="0" w:uiPriority="61" w:unhideWhenUsed="0"/>
+    <w:lsdException w:name="Light Grid Accent 2" w:semiHidden="0" w:uiPriority="62" w:unhideWhenUsed="0"/>
+    <w:lsdException w:name="Medium Shading 1 Accent 2" w:semiHidden="0" w:uiPriority="63" w:unhideWhenUsed="0"/>
+    <w:lsdException w:name="Medium Shading 2 Accent 2" w:semiHidden="0" w:uiPriority="64" w:unhideWhenUsed="0"/>
+    <w:lsdException w:name="Medium List 1 Accent 2" w:semiHidden="0" w:uiPriority="65" w:unhideWhenUsed="0"/>
+    <w:lsdException w:name="Medium List 2 Accent 2" w:semiHidden="0" w:uiPriority="66" w:unhideWhenUsed="0"/>
+    <w:lsdException w:name="Medium Grid 1 Accent 2" w:semiHidden="0" w:uiPriority="67" w:unhideWhenUsed="0"/>
+    <w:lsdException w:name="Medium Grid 2 Accent 2" w:semiHidden="0" w:uiPriority="68" w:unhideWhenUsed="0"/>
+    <w:lsdException w:name="Medium Grid 3 Accent 2" w:semiHidden="0" w:uiPriority="69" w:unhideWhenUsed="0"/>
+    <w:lsdException w:name="Dark List Accent 2" w:semiHidden="0" w:uiPriority="70" w:unhideWhenUsed="0"/>
+    <w:lsdException w:name="Colorful Shading Accent 2" w:semiHidden="0" w:uiPriority="71" w:unhideWhenUsed="0"/>
+    <w:lsdException w:name="Colorful List Accent 2" w:semiHidden="0" w:uiPriority="72" w:unhideWhenUsed="0"/>
+    <w:lsdException w:name="Colorful Grid Accent 2" w:semiHidden="0" w:uiPriority="73" w:unhideWhenUsed="0"/>
+    <w:lsdException w:name="Light Shading Accent 3" w:semiHidden="0" w:uiPriority="60" w:unhideWhenUsed="0"/>
+    <w:lsdException w:name="Light List Accent 3" w:semiHidden="0" w:uiPriority="61" w:unhideWhenUsed="0"/>
+    <w:lsdException w:name="Light Grid Accent 3" w:semiHidden="0" w:uiPriority="62" w:unhideWhenUsed="0"/>
+    <w:lsdException w:name="Medium Shading 1 Accent 3" w:semiHidden="0" w:uiPriority="63" w:unhideWhenUsed="0"/>
+    <w:lsdException w:name="Medium Shading 2 Accent 3" w:semiHidden="0" w:uiPriority="64" w:unhideWhenUsed="0"/>
+    <w:lsdException w:name="Medium List 1 Accent 3" w:semiHidden="0" w:uiPriority="65" w:unhideWhenUsed="0"/>
+    <w:lsdException w:name="Medium List 2 Accent 3" w:semiHidden="0" w:uiPriority="66" w:unhideWhenUsed="0"/>
+    <w:lsdException w:name="Medium Grid 1 Accent 3" w:semiHidden="0" w:uiPriority="67" w:unhideWhenUsed="0"/>
+    <w:lsdException w:name="Medium Grid 2 Accent 3" w:semiHidden="0" w:uiPriority="68" w:unhideWhenUsed="0"/>
+    <w:lsdException w:name="Medium Grid 3 Accent 3" w:semiHidden="0" w:uiPriority="69" w:unhideWhenUsed="0"/>
+    <w:lsdException w:name="Dark List Accent 3" w:semiHidden="0" w:uiPriority="70" w:unhideWhenUsed="0"/>
+    <w:lsdException w:name="Colorful Shading Accent 3" w:semiHidden="0" w:uiPriority="71" w:unhideWhenUsed="0"/>
+    <w:lsdException w:name="Colorful List Accent 3" w:semiHidden="0" w:uiPriority="72" w:unhideWhenUsed="0"/>
+    <w:lsdException w:name="Colorful Grid Accent 3" w:semiHidden="0" w:uiPriority="73" w:unhideWhenUsed="0"/>
+    <w:lsdException w:name="Light Shading Accent 4" w:semiHidden="0" w:uiPriority="60" w:unhideWhenUsed="0"/>
+    <w:lsdException w:name="Light List Accent 4" w:semiHidden="0" w:uiPriority="61" w:unhideWhenUsed="0"/>
+    <w:lsdException w:name="Light Grid Accent 4" w:semiHidden="0" w:uiPriority="62" w:unhideWhenUsed="0"/>
+    <w:lsdException w:name="Medium Shading 1 Accent 4" w:semiHidden="0" w:uiPriority="63" w:unhideWhenUsed="0"/>
+    <w:lsdException w:name="Medium Shading 2 Accent 4" w:semiHidden="0" w:uiPriority="64" w:unhideWhenUsed="0"/>
+    <w:lsdException w:name="Medium List 1 Accent 4" w:semiHidden="0" w:uiPriority="65" w:unhideWhenUsed="0"/>
+    <w:lsdException w:name="Medium List 2 Accent 4" w:semiHidden="0" w:uiPriority="66" w:unhideWhenUsed="0"/>
+    <w:lsdException w:name="Medium Grid 1 Accent 4" w:semiHidden="0" w:uiPriority="67" w:unhideWhenUsed="0"/>
+    <w:lsdException w:name="Medium Grid 2 Accent 4" w:semiHidden="0" w:uiPriority="68" w:unhideWhenUsed="0"/>
+    <w:lsdException w:name="Medium Grid 3 Accent 4" w:semiHidden="0" w:uiPriority="69" w:unhideWhenUsed="0"/>
+    <w:lsdException w:name="Dark List Accent 4" w:semiHidden="0" w:uiPriority="70" w:unhideWhenUsed="0"/>
+    <w:lsdException w:name="Colorful Shading Accent 4" w:semiHidden="0" w:uiPriority="71" w:unhideWhenUsed="0"/>
+    <w:lsdException w:name="Colorful List Accent 4" w:semiHidden="0" w:uiPriority="72" w:unhideWhenUsed="0"/>
+    <w:lsdException w:name="Colorful Grid Accent 4" w:semiHidden="0" w:uiPriority="73" w:unhideWhenUsed="0"/>
+    <w:lsdException w:name="Light Shading Accent 5" w:semiHidden="0" w:uiPriority="60" w:unhideWhenUsed="0"/>
+    <w:lsdException w:name="Light List Accent 5" w:semiHidden="0" w:uiPriority="61" w:unhideWhenUsed="0"/>
+    <w:lsdException w:name="Light Grid Accent 5" w:semiHidden="0" w:uiPriority="62" w:unhideWhenUsed="0"/>
+    <w:lsdException w:name="Medium Shading 1 Accent 5" w:semiHidden="0" w:uiPriority="63" w:unhideWhenUsed="0"/>
+    <w:lsdException w:name="Medium Shading 2 Accent 5" w:semiHidden="0" w:uiPriority="64" w:unhideWhenUsed="0"/>
+    <w:lsdException w:name="Medium List 1 Accent 5" w:semiHidden="0" w:uiPriority="65" w:unhideWhenUsed="0"/>
+    <w:lsdException w:name="Medium List 2 Accent 5" w:semiHidden="0" w:uiPriority="66" w:unhideWhenUsed="0"/>
+    <w:lsdException w:name="Medium Grid 1 Accent 5" w:semiHidden="0" w:uiPriority="67" w:unhideWhenUsed="0"/>
+    <w:lsdException w:name="Medium Grid 2 Accent 5" w:semiHidden="0" w:uiPriority="68" w:unhideWhenUsed="0"/>
+    <w:lsdException w:name="Medium Grid 3 Accent 5" w:semiHidden="0" w:uiPriority="69" w:unhideWhenUsed="0"/>
+    <w:lsdException w:name="Dark List Accent 5" w:semiHidden="0" w:uiPriority="70" w:unhideWhenUsed="0"/>
+    <w:lsdException w:name="Colorful Shading Accent 5" w:semiHidden="0" w:uiPriority="71" w:unhideWhenUsed="0"/>
+    <w:lsdException w:name="Colorful List Accent 5" w:semiHidden="0" w:uiPriority="72" w:unhideWhenUsed="0"/>
+    <w:lsdException w:name="Colorful Grid Accent 5" w:semiHidden="0" w:uiPriority="73" w:unhideWhenUsed="0"/>
+    <w:lsdException w:name="Light Shading Accent 6" w:semiHidden="0" w:uiPriority="60" w:unhideWhenUsed="0"/>
+    <w:lsdException w:name="Light List Accent 6" w:semiHidden="0" w:uiPriority="61" w:unhideWhenUsed="0"/>
+    <w:lsdException w:name="Light Grid Accent 6" w:semiHidden="0" w:uiPriority="62" w:unhideWhenUsed="0"/>
+    <w:lsdException w:name="Medium Shading 1 Accent 6" w:semiHidden="0" w:uiPriority="63" w:unhideWhenUsed="0"/>
+    <w:lsdException w:name="Medium Shading 2 Accent 6" w:semiHidden="0" w:uiPriority="64" w:unhideWhenUsed="0"/>
+    <w:lsdException w:name="Medium List 1 Accent 6" w:semiHidden="0" w:uiPriority="65" w:unhideWhenUsed="0"/>
+    <w:lsdException w:name="Medium List 2 Accent 6" w:semiHidden="0" w:uiPriority="66" w:unhideWhenUsed="0"/>
+    <w:lsdException w:name="Medium Grid 1 Accent 6" w:semiHidden="0" w:uiPriority="67" w:unhideWhenUsed="0"/>
+    <w:lsdException w:name="Medium Grid 2 Accent 6" w:semiHidden="0" w:uiPriority="68" w:unhideWhenUsed="0"/>
+    <w:lsdException w:name="Medium Grid 3 Accent 6" w:semiHidden="0" w:uiPriority="69" w:unhideWhenUsed="0"/>
+    <w:lsdException w:name="Dark List Accent 6" w:semiHidden="0" w:uiPriority="70" w:unhideWhenUsed="0"/>
+    <w:lsdException w:name="Colorful Shading Accent 6" w:semiHidden="0" w:uiPriority="71" w:unhideWhenUsed="0"/>
+    <w:lsdException w:name="Colorful List Accent 6" w:semiHidden="0" w:uiPriority="72" w:unhideWhenUsed="0"/>
+    <w:lsdException w:name="Colorful Grid Accent 6" w:semiHidden="0" w:uiPriority="73" w:unhideWhenUsed="0"/>
+    <w:lsdException w:name="Subtle Emphasis" w:semiHidden="0" w:uiPriority="19" w:unhideWhenUsed="0" w:qFormat="1"/>
+    <w:lsdException w:name="Intense Emphasis" w:semiHidden="0" w:uiPriority="21" w:unhideWhenUsed="0" w:qFormat="1"/>
+    <w:lsdException w:name="Subtle Reference" w:semiHidden="0" w:uiPriority="31" w:unhideWhenUsed="0" w:qFormat="1"/>
+    <w:lsdException w:name="Intense Reference" w:semiHidden="0" w:uiPriority="32" w:unhideWhenUsed="0" w:qFormat="1"/>
+    <w:lsdException w:name="Book Title" w:semiHidden="0" w:uiPriority="33" w:unhideWhenUsed="0" w:qFormat="1"/>
+    <w:lsdException w:name="Bibliography" w:uiPriority="37"/>
+    <w:lsdException w:name="TOC Heading" w:uiPriority="39" w:qFormat="1"/>
+  </w:latentStyles>
+  <w:style w:type="paragraph" w:default="1" w:styleId="a">
+    <w:name w:val="Normal"/>
+    <w:qFormat/>
+  </w:style>
+  <w:style w:type="character" w:default="1" w:styleId="a0">
+    <w:name w:val="Default Paragraph Font"/>
+    <w:uiPriority w:val="1"/>
+    <w:semiHidden/>
+    <w:unhideWhenUsed/>
+  </w:style>
+  <w:style w:type="table" w:default="1" w:styleId="a1">
+    <w:name w:val="Normal Table"/>
+    <w:uiPriority w:val="99"/>
+    <w:semiHidden/>
+    <w:unhideWhenUsed/>
+    <w:tblPr>
+      <w:tblInd w:w="0" w:type="dxa"/>
+      <w:tblCellMar>
+        <w:top w:w="0" w:type="dxa"/>
+        <w:left w:w="108" w:type="dxa"/>
+        <w:bottom w:w="0" w:type="dxa"/>
+        <w:right w:w="108" w:type="dxa"/>
+      </w:tblCellMar>
+    </w:tblPr>
+  </w:style>
+  <w:style w:type="numbering" w:default="1" w:styleId="a2">
+    <w:name w:val="No List"/>
+    <w:uiPriority w:val="99"/>
+    <w:semiHidden/>
+    <w:unhideWhenUsed/>
+  </w:style>
+  <w:style w:type="paragraph" w:styleId="2">
+    <w:name w:val="Body Text Indent 2"/>
+    <w:basedOn w:val="a"/>
+    <w:link w:val="20"/>
+    <w:rsid w:val="009C4300"/>
+    <w:pPr>
+      <w:spacing w:after="0" w:line="360" w:lineRule="auto"/>
+      <w:ind w:left="360"/>
+    </w:pPr>
+    <w:rPr>
+      <w:rFonts w:ascii="Times New Roman" w:eastAsia="Times New Roman" w:hAnsi="Times New Roman" w:cs="Times New Roman"/>
+      <w:sz w:val="24"/>
+      <w:szCs w:val="24"/>
+      <w:lang w:eastAsia="nl-NL"/>
+    </w:rPr>
+  </w:style>
+  <w:style w:type="character" w:customStyle="1" w:styleId="20">
+    <w:name w:val="正文文本缩进 2字符"/>
+    <w:basedOn w:val="a0"/>
+    <w:link w:val="2"/>
+    <w:rsid w:val="009C4300"/>
+    <w:rPr>
+      <w:rFonts w:ascii="Times New Roman" w:eastAsia="Times New Roman" w:hAnsi="Times New Roman" w:cs="Times New Roman"/>
+      <w:sz w:val="24"/>
+      <w:szCs w:val="24"/>
+      <w:lang w:eastAsia="nl-NL"/>
+    </w:rPr>
+  </w:style>
+  <w:style w:type="paragraph" w:styleId="a3">
+    <w:name w:val="List Paragraph"/>
+    <w:basedOn w:val="a"/>
+    <w:uiPriority w:val="34"/>
+    <w:qFormat/>
+    <w:rsid w:val="003C0625"/>
+    <w:pPr>
+      <w:ind w:left="720"/>
+      <w:contextualSpacing/>
+    </w:pPr>
+  </w:style>
+  <w:style w:type="character" w:styleId="a4">
+    <w:name w:val="Emphasis"/>
+    <w:basedOn w:val="a0"/>
+    <w:uiPriority w:val="20"/>
+    <w:qFormat/>
+    <w:rsid w:val="004748CF"/>
+    <w:rPr>
+      <w:i/>
+      <w:iCs/>
+    </w:rPr>
+  </w:style>
+  <w:style w:type="table" w:styleId="a5">
+    <w:name w:val="Table Grid"/>
+    <w:basedOn w:val="a1"/>
+    <w:uiPriority w:val="39"/>
+    <w:rsid w:val="002D182C"/>
+    <w:pPr>
+      <w:spacing w:after="0" w:line="240" w:lineRule="auto"/>
+    </w:pPr>
+    <w:tblPr>
+      <w:tblInd w:w="0" w:type="dxa"/>
+      <w:tblBorders>
+        <w:top w:val="single" w:sz="4" w:space="0" w:color="auto"/>
+        <w:left w:val="single" w:sz="4" w:space="0" w:color="auto"/>
+        <w:bottom w:val="single" w:sz="4" w:space="0" w:color="auto"/>
+        <w:right w:val="single" w:sz="4" w:space="0" w:color="auto"/>
+        <w:insideH w:val="single" w:sz="4" w:space="0" w:color="auto"/>
+        <w:insideV w:val="single" w:sz="4" w:space="0" w:color="auto"/>
+      </w:tblBorders>
+      <w:tblCellMar>
+        <w:top w:w="0" w:type="dxa"/>
+        <w:left w:w="108" w:type="dxa"/>
+        <w:bottom w:w="0" w:type="dxa"/>
+        <w:right w:w="108" w:type="dxa"/>
+      </w:tblCellMar>
+    </w:tblPr>
+  </w:style>
+  <w:style w:type="paragraph" w:styleId="a6">
+    <w:name w:val="header"/>
+    <w:basedOn w:val="a"/>
+    <w:link w:val="a7"/>
+    <w:uiPriority w:val="99"/>
+    <w:unhideWhenUsed/>
+    <w:rsid w:val="00E03E6A"/>
+    <w:pPr>
+      <w:tabs>
+        <w:tab w:val="center" w:pos="4513"/>
+        <w:tab w:val="right" w:pos="9026"/>
+      </w:tabs>
+      <w:spacing w:after="0" w:line="240" w:lineRule="auto"/>
+    </w:pPr>
+  </w:style>
+  <w:style w:type="character" w:customStyle="1" w:styleId="a7">
+    <w:name w:val="页眉字符"/>
+    <w:basedOn w:val="a0"/>
+    <w:link w:val="a6"/>
+    <w:uiPriority w:val="99"/>
+    <w:rsid w:val="00E03E6A"/>
+  </w:style>
+  <w:style w:type="paragraph" w:styleId="a8">
+    <w:name w:val="footer"/>
+    <w:basedOn w:val="a"/>
+    <w:link w:val="a9"/>
+    <w:uiPriority w:val="99"/>
+    <w:unhideWhenUsed/>
+    <w:rsid w:val="00E03E6A"/>
+    <w:pPr>
+      <w:tabs>
+        <w:tab w:val="center" w:pos="4513"/>
+        <w:tab w:val="right" w:pos="9026"/>
+      </w:tabs>
+      <w:spacing w:after="0" w:line="240" w:lineRule="auto"/>
+    </w:pPr>
+  </w:style>
+  <w:style w:type="character" w:customStyle="1" w:styleId="a9">
+    <w:name w:val="页脚字符"/>
+    <w:basedOn w:val="a0"/>
+    <w:link w:val="a8"/>
     <w:uiPriority w:val="99"/>
     <w:rsid w:val="00E03E6A"/>
   </w:style>
@@ -5056,7 +5914,7 @@
   <a:extraClrSchemeLst/>
   <a:extLst>
     <a:ext uri="{05A4C25C-085E-4340-85A3-A5531E510DB2}">
-      <thm15:themeFamily xmlns:thm15="http://schemas.microsoft.com/office/thememl/2012/main" name="Office Theme" id="{62F939B6-93AF-4DB8-9C6B-D6C7DFDC589F}" vid="{4A3C46E8-61CC-4603-A589-7422A47A8E4A}"/>
+      <thm15:themeFamily xmlns:thm15="http://schemas.microsoft.com/office/thememl/2012/main" xmlns="" name="Office Theme" id="{62F939B6-93AF-4DB8-9C6B-D6C7DFDC589F}" vid="{4A3C46E8-61CC-4603-A589-7422A47A8E4A}"/>
     </a:ext>
   </a:extLst>
 </a:theme>
@@ -5067,7 +5925,7 @@
 </file>
 
 <file path=customXml/itemProps1.xml><?xml version="1.0" encoding="utf-8"?>
-<ds:datastoreItem xmlns:ds="http://schemas.openxmlformats.org/officeDocument/2006/customXml" ds:itemID="{48B1CF8D-9480-48C3-A3B1-6A0FECB0FADE}">
+<ds:datastoreItem xmlns:ds="http://schemas.openxmlformats.org/officeDocument/2006/customXml" ds:itemID="{8D5435CF-5151-4E4A-BB1D-C4F899AFA6F0}">
   <ds:schemaRefs>
     <ds:schemaRef ds:uri="http://schemas.openxmlformats.org/officeDocument/2006/bibliography"/>
   </ds:schemaRefs>

</xml_diff>